<commit_message>
adding temp test changes
</commit_message>
<xml_diff>
--- a/Dokumentacija.docx
+++ b/Dokumentacija.docx
@@ -474,8 +474,8 @@
           <w:color w:val="00000A"/>
         </w:rPr>
       </w:pPr>
-      <w:bookmarkStart w:id="12" w:name="h.26in1rg"/>
-      <w:bookmarkStart w:id="13" w:name="_Toc417545117"/>
+      <w:bookmarkStart w:id="12" w:name="_Toc417545117"/>
+      <w:bookmarkStart w:id="13" w:name="h.26in1rg"/>
       <w:bookmarkEnd w:id="12"/>
       <w:bookmarkEnd w:id="13"/>
       <w:r>
@@ -1170,7 +1170,7 @@
           <w:docPartGallery w:val="Table of Contents"/>
           <w:docPartUnique w:val=""/>
         </w:docPartObj>
-        <w:id w:val="314900522"/>
+        <w:id w:val="288569782"/>
       </w:sdtPr>
       <w:sdtContent>
         <w:p>
@@ -4264,7 +4264,7 @@
       <w:tblPr>
         <w:tblW w:w="9710" w:type="dxa"/>
         <w:jc w:val="left"/>
-        <w:tblInd w:w="-157" w:type="dxa"/>
+        <w:tblInd w:w="-167" w:type="dxa"/>
         <w:tblBorders>
           <w:top w:val="single" w:sz="8" w:space="0" w:color="000001"/>
           <w:left w:val="single" w:sz="8" w:space="0" w:color="000001"/>
@@ -4275,7 +4275,7 @@
         </w:tblBorders>
         <w:tblCellMar>
           <w:top w:w="100" w:type="dxa"/>
-          <w:left w:w="50" w:type="dxa"/>
+          <w:left w:w="40" w:type="dxa"/>
           <w:bottom w:w="100" w:type="dxa"/>
           <w:right w:w="100" w:type="dxa"/>
         </w:tblCellMar>
@@ -4303,7 +4303,7 @@
             </w:tcBorders>
             <w:shd w:color="auto" w:fill="auto" w:val="clear"/>
             <w:tcMar>
-              <w:left w:w="50" w:type="dxa"/>
+              <w:left w:w="40" w:type="dxa"/>
             </w:tcMar>
           </w:tcPr>
           <w:p>
@@ -4341,7 +4341,7 @@
             </w:tcBorders>
             <w:shd w:color="auto" w:fill="auto" w:val="clear"/>
             <w:tcMar>
-              <w:left w:w="50" w:type="dxa"/>
+              <w:left w:w="40" w:type="dxa"/>
             </w:tcMar>
           </w:tcPr>
           <w:p>
@@ -4384,7 +4384,7 @@
             </w:tcBorders>
             <w:shd w:color="auto" w:fill="auto" w:val="clear"/>
             <w:tcMar>
-              <w:left w:w="50" w:type="dxa"/>
+              <w:left w:w="40" w:type="dxa"/>
             </w:tcMar>
           </w:tcPr>
           <w:p>
@@ -4421,7 +4421,7 @@
             </w:tcBorders>
             <w:shd w:color="auto" w:fill="auto" w:val="clear"/>
             <w:tcMar>
-              <w:left w:w="50" w:type="dxa"/>
+              <w:left w:w="40" w:type="dxa"/>
             </w:tcMar>
           </w:tcPr>
           <w:p>
@@ -4463,7 +4463,7 @@
             </w:tcBorders>
             <w:shd w:color="auto" w:fill="auto" w:val="clear"/>
             <w:tcMar>
-              <w:left w:w="50" w:type="dxa"/>
+              <w:left w:w="40" w:type="dxa"/>
             </w:tcMar>
           </w:tcPr>
           <w:p>
@@ -4496,7 +4496,7 @@
             </w:tcBorders>
             <w:shd w:color="auto" w:fill="auto" w:val="clear"/>
             <w:tcMar>
-              <w:left w:w="50" w:type="dxa"/>
+              <w:left w:w="40" w:type="dxa"/>
             </w:tcMar>
           </w:tcPr>
           <w:p>
@@ -4532,7 +4532,7 @@
             </w:tcBorders>
             <w:shd w:color="auto" w:fill="auto" w:val="clear"/>
             <w:tcMar>
-              <w:left w:w="50" w:type="dxa"/>
+              <w:left w:w="40" w:type="dxa"/>
             </w:tcMar>
           </w:tcPr>
           <w:p>
@@ -4574,7 +4574,7 @@
             </w:tcBorders>
             <w:shd w:color="auto" w:fill="auto" w:val="clear"/>
             <w:tcMar>
-              <w:left w:w="50" w:type="dxa"/>
+              <w:left w:w="40" w:type="dxa"/>
             </w:tcMar>
           </w:tcPr>
           <w:p>
@@ -4611,7 +4611,7 @@
             </w:tcBorders>
             <w:shd w:color="auto" w:fill="auto" w:val="clear"/>
             <w:tcMar>
-              <w:left w:w="50" w:type="dxa"/>
+              <w:left w:w="40" w:type="dxa"/>
             </w:tcMar>
           </w:tcPr>
           <w:p>
@@ -4653,7 +4653,7 @@
             </w:tcBorders>
             <w:shd w:color="auto" w:fill="auto" w:val="clear"/>
             <w:tcMar>
-              <w:left w:w="50" w:type="dxa"/>
+              <w:left w:w="40" w:type="dxa"/>
             </w:tcMar>
           </w:tcPr>
           <w:p>
@@ -4687,7 +4687,7 @@
             </w:tcBorders>
             <w:shd w:color="auto" w:fill="auto" w:val="clear"/>
             <w:tcMar>
-              <w:left w:w="50" w:type="dxa"/>
+              <w:left w:w="40" w:type="dxa"/>
             </w:tcMar>
           </w:tcPr>
           <w:p>
@@ -4723,7 +4723,7 @@
             </w:tcBorders>
             <w:shd w:color="auto" w:fill="auto" w:val="clear"/>
             <w:tcMar>
-              <w:left w:w="50" w:type="dxa"/>
+              <w:left w:w="40" w:type="dxa"/>
             </w:tcMar>
           </w:tcPr>
           <w:p>
@@ -4765,7 +4765,7 @@
             </w:tcBorders>
             <w:shd w:color="auto" w:fill="auto" w:val="clear"/>
             <w:tcMar>
-              <w:left w:w="50" w:type="dxa"/>
+              <w:left w:w="40" w:type="dxa"/>
             </w:tcMar>
           </w:tcPr>
           <w:p>
@@ -4799,7 +4799,7 @@
             </w:tcBorders>
             <w:shd w:color="auto" w:fill="auto" w:val="clear"/>
             <w:tcMar>
-              <w:left w:w="50" w:type="dxa"/>
+              <w:left w:w="40" w:type="dxa"/>
             </w:tcMar>
           </w:tcPr>
           <w:p>
@@ -4835,7 +4835,7 @@
             </w:tcBorders>
             <w:shd w:color="auto" w:fill="auto" w:val="clear"/>
             <w:tcMar>
-              <w:left w:w="50" w:type="dxa"/>
+              <w:left w:w="40" w:type="dxa"/>
             </w:tcMar>
           </w:tcPr>
           <w:p>
@@ -4877,7 +4877,7 @@
             </w:tcBorders>
             <w:shd w:color="auto" w:fill="auto" w:val="clear"/>
             <w:tcMar>
-              <w:left w:w="50" w:type="dxa"/>
+              <w:left w:w="40" w:type="dxa"/>
             </w:tcMar>
           </w:tcPr>
           <w:p>
@@ -4914,7 +4914,7 @@
             </w:tcBorders>
             <w:shd w:color="auto" w:fill="auto" w:val="clear"/>
             <w:tcMar>
-              <w:left w:w="50" w:type="dxa"/>
+              <w:left w:w="40" w:type="dxa"/>
             </w:tcMar>
           </w:tcPr>
           <w:p>
@@ -4956,7 +4956,7 @@
             </w:tcBorders>
             <w:shd w:color="auto" w:fill="auto" w:val="clear"/>
             <w:tcMar>
-              <w:left w:w="50" w:type="dxa"/>
+              <w:left w:w="40" w:type="dxa"/>
             </w:tcMar>
           </w:tcPr>
           <w:p>
@@ -4989,7 +4989,7 @@
             </w:tcBorders>
             <w:shd w:color="auto" w:fill="auto" w:val="clear"/>
             <w:tcMar>
-              <w:left w:w="50" w:type="dxa"/>
+              <w:left w:w="40" w:type="dxa"/>
             </w:tcMar>
           </w:tcPr>
           <w:p>
@@ -5025,7 +5025,7 @@
             </w:tcBorders>
             <w:shd w:color="auto" w:fill="auto" w:val="clear"/>
             <w:tcMar>
-              <w:left w:w="50" w:type="dxa"/>
+              <w:left w:w="40" w:type="dxa"/>
             </w:tcMar>
           </w:tcPr>
           <w:p>
@@ -5067,7 +5067,7 @@
             </w:tcBorders>
             <w:shd w:color="auto" w:fill="auto" w:val="clear"/>
             <w:tcMar>
-              <w:left w:w="50" w:type="dxa"/>
+              <w:left w:w="40" w:type="dxa"/>
             </w:tcMar>
           </w:tcPr>
           <w:p>
@@ -5104,7 +5104,7 @@
             </w:tcBorders>
             <w:shd w:color="auto" w:fill="auto" w:val="clear"/>
             <w:tcMar>
-              <w:left w:w="50" w:type="dxa"/>
+              <w:left w:w="40" w:type="dxa"/>
             </w:tcMar>
           </w:tcPr>
           <w:p>
@@ -5146,7 +5146,7 @@
             </w:tcBorders>
             <w:shd w:color="auto" w:fill="auto" w:val="clear"/>
             <w:tcMar>
-              <w:left w:w="50" w:type="dxa"/>
+              <w:left w:w="40" w:type="dxa"/>
             </w:tcMar>
           </w:tcPr>
           <w:p>
@@ -5179,7 +5179,7 @@
             </w:tcBorders>
             <w:shd w:color="auto" w:fill="auto" w:val="clear"/>
             <w:tcMar>
-              <w:left w:w="50" w:type="dxa"/>
+              <w:left w:w="40" w:type="dxa"/>
             </w:tcMar>
           </w:tcPr>
           <w:p>
@@ -5215,7 +5215,7 @@
             </w:tcBorders>
             <w:shd w:color="auto" w:fill="auto" w:val="clear"/>
             <w:tcMar>
-              <w:left w:w="50" w:type="dxa"/>
+              <w:left w:w="40" w:type="dxa"/>
             </w:tcMar>
           </w:tcPr>
           <w:p>
@@ -5257,7 +5257,7 @@
             </w:tcBorders>
             <w:shd w:color="auto" w:fill="auto" w:val="clear"/>
             <w:tcMar>
-              <w:left w:w="50" w:type="dxa"/>
+              <w:left w:w="40" w:type="dxa"/>
             </w:tcMar>
           </w:tcPr>
           <w:p>
@@ -5290,7 +5290,7 @@
             </w:tcBorders>
             <w:shd w:color="auto" w:fill="auto" w:val="clear"/>
             <w:tcMar>
-              <w:left w:w="50" w:type="dxa"/>
+              <w:left w:w="40" w:type="dxa"/>
             </w:tcMar>
           </w:tcPr>
           <w:p>
@@ -5326,7 +5326,7 @@
             </w:tcBorders>
             <w:shd w:color="auto" w:fill="auto" w:val="clear"/>
             <w:tcMar>
-              <w:left w:w="50" w:type="dxa"/>
+              <w:left w:w="40" w:type="dxa"/>
             </w:tcMar>
           </w:tcPr>
           <w:p>
@@ -5367,7 +5367,7 @@
             </w:tcBorders>
             <w:shd w:color="auto" w:fill="auto" w:val="clear"/>
             <w:tcMar>
-              <w:left w:w="50" w:type="dxa"/>
+              <w:left w:w="40" w:type="dxa"/>
             </w:tcMar>
           </w:tcPr>
           <w:p>
@@ -5400,7 +5400,7 @@
             </w:tcBorders>
             <w:shd w:color="auto" w:fill="auto" w:val="clear"/>
             <w:tcMar>
-              <w:left w:w="50" w:type="dxa"/>
+              <w:left w:w="40" w:type="dxa"/>
             </w:tcMar>
           </w:tcPr>
           <w:p>
@@ -5436,7 +5436,7 @@
             </w:tcBorders>
             <w:shd w:color="auto" w:fill="auto" w:val="clear"/>
             <w:tcMar>
-              <w:left w:w="50" w:type="dxa"/>
+              <w:left w:w="40" w:type="dxa"/>
             </w:tcMar>
           </w:tcPr>
           <w:p>
@@ -5477,7 +5477,7 @@
             </w:tcBorders>
             <w:shd w:color="auto" w:fill="auto" w:val="clear"/>
             <w:tcMar>
-              <w:left w:w="50" w:type="dxa"/>
+              <w:left w:w="40" w:type="dxa"/>
             </w:tcMar>
           </w:tcPr>
           <w:p>
@@ -5514,7 +5514,7 @@
             </w:tcBorders>
             <w:shd w:color="auto" w:fill="auto" w:val="clear"/>
             <w:tcMar>
-              <w:left w:w="50" w:type="dxa"/>
+              <w:left w:w="40" w:type="dxa"/>
             </w:tcMar>
           </w:tcPr>
           <w:p>
@@ -5581,7 +5581,7 @@
             </w:tcBorders>
             <w:shd w:color="auto" w:fill="auto" w:val="clear"/>
             <w:tcMar>
-              <w:left w:w="50" w:type="dxa"/>
+              <w:left w:w="40" w:type="dxa"/>
             </w:tcMar>
           </w:tcPr>
           <w:p>
@@ -5615,7 +5615,7 @@
             </w:tcBorders>
             <w:shd w:color="auto" w:fill="auto" w:val="clear"/>
             <w:tcMar>
-              <w:left w:w="50" w:type="dxa"/>
+              <w:left w:w="40" w:type="dxa"/>
             </w:tcMar>
           </w:tcPr>
           <w:p>
@@ -5651,7 +5651,7 @@
             </w:tcBorders>
             <w:shd w:color="auto" w:fill="auto" w:val="clear"/>
             <w:tcMar>
-              <w:left w:w="50" w:type="dxa"/>
+              <w:left w:w="40" w:type="dxa"/>
             </w:tcMar>
           </w:tcPr>
           <w:p>
@@ -5692,7 +5692,7 @@
             </w:tcBorders>
             <w:shd w:color="auto" w:fill="auto" w:val="clear"/>
             <w:tcMar>
-              <w:left w:w="50" w:type="dxa"/>
+              <w:left w:w="40" w:type="dxa"/>
             </w:tcMar>
           </w:tcPr>
           <w:p>
@@ -5726,7 +5726,7 @@
             </w:tcBorders>
             <w:shd w:color="auto" w:fill="auto" w:val="clear"/>
             <w:tcMar>
-              <w:left w:w="50" w:type="dxa"/>
+              <w:left w:w="40" w:type="dxa"/>
             </w:tcMar>
           </w:tcPr>
           <w:p>
@@ -5762,7 +5762,7 @@
             </w:tcBorders>
             <w:shd w:color="auto" w:fill="auto" w:val="clear"/>
             <w:tcMar>
-              <w:left w:w="50" w:type="dxa"/>
+              <w:left w:w="40" w:type="dxa"/>
             </w:tcMar>
           </w:tcPr>
           <w:p>
@@ -5804,7 +5804,7 @@
             </w:tcBorders>
             <w:shd w:color="auto" w:fill="auto" w:val="clear"/>
             <w:tcMar>
-              <w:left w:w="50" w:type="dxa"/>
+              <w:left w:w="40" w:type="dxa"/>
             </w:tcMar>
           </w:tcPr>
           <w:p>
@@ -5842,7 +5842,7 @@
             </w:tcBorders>
             <w:shd w:color="auto" w:fill="auto" w:val="clear"/>
             <w:tcMar>
-              <w:left w:w="50" w:type="dxa"/>
+              <w:left w:w="40" w:type="dxa"/>
             </w:tcMar>
           </w:tcPr>
           <w:p>
@@ -5905,7 +5905,7 @@
             </w:tcBorders>
             <w:shd w:color="auto" w:fill="auto" w:val="clear"/>
             <w:tcMar>
-              <w:left w:w="50" w:type="dxa"/>
+              <w:left w:w="40" w:type="dxa"/>
             </w:tcMar>
           </w:tcPr>
           <w:p>
@@ -5939,7 +5939,7 @@
             </w:tcBorders>
             <w:shd w:color="auto" w:fill="auto" w:val="clear"/>
             <w:tcMar>
-              <w:left w:w="50" w:type="dxa"/>
+              <w:left w:w="40" w:type="dxa"/>
             </w:tcMar>
           </w:tcPr>
           <w:p>
@@ -5976,7 +5976,7 @@
             </w:tcBorders>
             <w:shd w:color="auto" w:fill="auto" w:val="clear"/>
             <w:tcMar>
-              <w:left w:w="50" w:type="dxa"/>
+              <w:left w:w="40" w:type="dxa"/>
             </w:tcMar>
           </w:tcPr>
           <w:p>
@@ -6019,7 +6019,7 @@
             </w:tcBorders>
             <w:shd w:color="auto" w:fill="auto" w:val="clear"/>
             <w:tcMar>
-              <w:left w:w="50" w:type="dxa"/>
+              <w:left w:w="40" w:type="dxa"/>
             </w:tcMar>
           </w:tcPr>
           <w:p>
@@ -6053,7 +6053,7 @@
             </w:tcBorders>
             <w:shd w:color="auto" w:fill="auto" w:val="clear"/>
             <w:tcMar>
-              <w:left w:w="50" w:type="dxa"/>
+              <w:left w:w="40" w:type="dxa"/>
             </w:tcMar>
           </w:tcPr>
           <w:p>
@@ -6090,7 +6090,7 @@
             </w:tcBorders>
             <w:shd w:color="auto" w:fill="auto" w:val="clear"/>
             <w:tcMar>
-              <w:left w:w="50" w:type="dxa"/>
+              <w:left w:w="40" w:type="dxa"/>
             </w:tcMar>
           </w:tcPr>
           <w:p>
@@ -6133,7 +6133,7 @@
             </w:tcBorders>
             <w:shd w:color="auto" w:fill="auto" w:val="clear"/>
             <w:tcMar>
-              <w:left w:w="50" w:type="dxa"/>
+              <w:left w:w="40" w:type="dxa"/>
             </w:tcMar>
           </w:tcPr>
           <w:p>
@@ -6170,7 +6170,7 @@
             </w:tcBorders>
             <w:shd w:color="auto" w:fill="auto" w:val="clear"/>
             <w:tcMar>
-              <w:left w:w="50" w:type="dxa"/>
+              <w:left w:w="40" w:type="dxa"/>
             </w:tcMar>
           </w:tcPr>
           <w:p>
@@ -6233,7 +6233,7 @@
             </w:tcBorders>
             <w:shd w:color="auto" w:fill="auto" w:val="clear"/>
             <w:tcMar>
-              <w:left w:w="50" w:type="dxa"/>
+              <w:left w:w="40" w:type="dxa"/>
             </w:tcMar>
           </w:tcPr>
           <w:p>
@@ -6267,7 +6267,7 @@
             </w:tcBorders>
             <w:shd w:color="auto" w:fill="auto" w:val="clear"/>
             <w:tcMar>
-              <w:left w:w="50" w:type="dxa"/>
+              <w:left w:w="40" w:type="dxa"/>
             </w:tcMar>
           </w:tcPr>
           <w:p>
@@ -6304,7 +6304,7 @@
             </w:tcBorders>
             <w:shd w:color="auto" w:fill="auto" w:val="clear"/>
             <w:tcMar>
-              <w:left w:w="50" w:type="dxa"/>
+              <w:left w:w="40" w:type="dxa"/>
             </w:tcMar>
           </w:tcPr>
           <w:p>
@@ -6347,7 +6347,7 @@
             </w:tcBorders>
             <w:shd w:color="auto" w:fill="auto" w:val="clear"/>
             <w:tcMar>
-              <w:left w:w="50" w:type="dxa"/>
+              <w:left w:w="40" w:type="dxa"/>
             </w:tcMar>
           </w:tcPr>
           <w:p>
@@ -6381,7 +6381,7 @@
             </w:tcBorders>
             <w:shd w:color="auto" w:fill="auto" w:val="clear"/>
             <w:tcMar>
-              <w:left w:w="50" w:type="dxa"/>
+              <w:left w:w="40" w:type="dxa"/>
             </w:tcMar>
           </w:tcPr>
           <w:p>
@@ -6418,7 +6418,7 @@
             </w:tcBorders>
             <w:shd w:color="auto" w:fill="auto" w:val="clear"/>
             <w:tcMar>
-              <w:left w:w="50" w:type="dxa"/>
+              <w:left w:w="40" w:type="dxa"/>
             </w:tcMar>
           </w:tcPr>
           <w:p>
@@ -6494,8 +6494,8 @@
           <w:color w:val="00000A"/>
         </w:rPr>
       </w:pPr>
-      <w:bookmarkStart w:id="22" w:name="h.44sinio"/>
-      <w:bookmarkStart w:id="23" w:name="_Toc417545121"/>
+      <w:bookmarkStart w:id="22" w:name="_Toc417545121"/>
+      <w:bookmarkStart w:id="23" w:name="h.44sinio"/>
       <w:bookmarkEnd w:id="22"/>
       <w:bookmarkEnd w:id="23"/>
       <w:r>
@@ -6877,8 +6877,8 @@
           <w:color w:val="00000A"/>
         </w:rPr>
       </w:pPr>
-      <w:bookmarkStart w:id="26" w:name="h.z337ya"/>
-      <w:bookmarkStart w:id="27" w:name="_Toc417545122"/>
+      <w:bookmarkStart w:id="26" w:name="_Toc417545122"/>
+      <w:bookmarkStart w:id="27" w:name="h.z337ya"/>
       <w:bookmarkEnd w:id="26"/>
       <w:bookmarkEnd w:id="27"/>
       <w:r>
@@ -7039,8 +7039,8 @@
           <w:color w:val="00000A"/>
         </w:rPr>
       </w:pPr>
-      <w:bookmarkStart w:id="28" w:name="h.3j2qqm3"/>
-      <w:bookmarkStart w:id="29" w:name="_Toc417545123"/>
+      <w:bookmarkStart w:id="28" w:name="_Toc417545123"/>
+      <w:bookmarkStart w:id="29" w:name="h.3j2qqm3"/>
       <w:bookmarkEnd w:id="28"/>
       <w:bookmarkEnd w:id="29"/>
       <w:r>
@@ -7071,7 +7071,7 @@
       <w:tblPr>
         <w:tblW w:w="9915" w:type="dxa"/>
         <w:jc w:val="left"/>
-        <w:tblInd w:w="-153" w:type="dxa"/>
+        <w:tblInd w:w="-163" w:type="dxa"/>
         <w:tblBorders>
           <w:top w:val="single" w:sz="8" w:space="0" w:color="000001"/>
           <w:left w:val="single" w:sz="8" w:space="0" w:color="000001"/>
@@ -7082,7 +7082,7 @@
         </w:tblBorders>
         <w:tblCellMar>
           <w:top w:w="100" w:type="dxa"/>
-          <w:left w:w="50" w:type="dxa"/>
+          <w:left w:w="40" w:type="dxa"/>
           <w:bottom w:w="100" w:type="dxa"/>
           <w:right w:w="100" w:type="dxa"/>
         </w:tblCellMar>
@@ -7092,11 +7092,11 @@
         <w:gridCol w:w="1891"/>
         <w:gridCol w:w="1156"/>
         <w:gridCol w:w="1155"/>
-        <w:gridCol w:w="1160"/>
+        <w:gridCol w:w="1161"/>
         <w:gridCol w:w="1155"/>
         <w:gridCol w:w="1155"/>
         <w:gridCol w:w="1155"/>
-        <w:gridCol w:w="1086"/>
+        <w:gridCol w:w="1085"/>
       </w:tblGrid>
       <w:tr>
         <w:trPr/>
@@ -7113,7 +7113,7 @@
             </w:tcBorders>
             <w:shd w:color="auto" w:fill="auto" w:val="clear"/>
             <w:tcMar>
-              <w:left w:w="50" w:type="dxa"/>
+              <w:left w:w="40" w:type="dxa"/>
             </w:tcMar>
             <w:vAlign w:val="center"/>
           </w:tcPr>
@@ -7146,6 +7146,9 @@
               <w:insideV w:val="single" w:sz="8" w:space="0" w:color="000001"/>
             </w:tcBorders>
             <w:shd w:color="auto" w:fill="auto" w:val="clear"/>
+            <w:tcMar>
+              <w:left w:w="52" w:type="dxa"/>
+            </w:tcMar>
             <w:vAlign w:val="center"/>
           </w:tcPr>
           <w:p>
@@ -7180,6 +7183,9 @@
               <w:insideV w:val="single" w:sz="8" w:space="0" w:color="000001"/>
             </w:tcBorders>
             <w:shd w:color="auto" w:fill="auto" w:val="clear"/>
+            <w:tcMar>
+              <w:left w:w="52" w:type="dxa"/>
+            </w:tcMar>
             <w:vAlign w:val="center"/>
           </w:tcPr>
           <w:p>
@@ -7204,7 +7210,7 @@
         </w:tc>
         <w:tc>
           <w:tcPr>
-            <w:tcW w:w="1160" w:type="dxa"/>
+            <w:tcW w:w="1161" w:type="dxa"/>
             <w:tcBorders>
               <w:top w:val="single" w:sz="8" w:space="0" w:color="000001"/>
               <w:left w:val="single" w:sz="6" w:space="0" w:color="000001"/>
@@ -7214,6 +7220,9 @@
               <w:insideV w:val="single" w:sz="8" w:space="0" w:color="000001"/>
             </w:tcBorders>
             <w:shd w:color="auto" w:fill="auto" w:val="clear"/>
+            <w:tcMar>
+              <w:left w:w="52" w:type="dxa"/>
+            </w:tcMar>
             <w:vAlign w:val="center"/>
           </w:tcPr>
           <w:p>
@@ -7248,6 +7257,9 @@
               <w:insideV w:val="single" w:sz="8" w:space="0" w:color="000001"/>
             </w:tcBorders>
             <w:shd w:color="auto" w:fill="auto" w:val="clear"/>
+            <w:tcMar>
+              <w:left w:w="52" w:type="dxa"/>
+            </w:tcMar>
             <w:vAlign w:val="center"/>
           </w:tcPr>
           <w:p>
@@ -7282,6 +7294,9 @@
               <w:insideV w:val="single" w:sz="8" w:space="0" w:color="000001"/>
             </w:tcBorders>
             <w:shd w:color="auto" w:fill="auto" w:val="clear"/>
+            <w:tcMar>
+              <w:left w:w="52" w:type="dxa"/>
+            </w:tcMar>
             <w:vAlign w:val="center"/>
           </w:tcPr>
           <w:p>
@@ -7316,6 +7331,9 @@
               <w:insideV w:val="single" w:sz="8" w:space="0" w:color="000001"/>
             </w:tcBorders>
             <w:shd w:color="auto" w:fill="auto" w:val="clear"/>
+            <w:tcMar>
+              <w:left w:w="52" w:type="dxa"/>
+            </w:tcMar>
             <w:vAlign w:val="center"/>
           </w:tcPr>
           <w:p>
@@ -7340,7 +7358,7 @@
         </w:tc>
         <w:tc>
           <w:tcPr>
-            <w:tcW w:w="1086" w:type="dxa"/>
+            <w:tcW w:w="1085" w:type="dxa"/>
             <w:tcBorders>
               <w:top w:val="single" w:sz="8" w:space="0" w:color="000001"/>
               <w:left w:val="single" w:sz="6" w:space="0" w:color="000001"/>
@@ -7350,6 +7368,9 @@
               <w:insideV w:val="single" w:sz="8" w:space="0" w:color="000001"/>
             </w:tcBorders>
             <w:shd w:color="auto" w:fill="auto" w:val="clear"/>
+            <w:tcMar>
+              <w:left w:w="52" w:type="dxa"/>
+            </w:tcMar>
             <w:vAlign w:val="center"/>
           </w:tcPr>
           <w:p>
@@ -7388,7 +7409,7 @@
             </w:tcBorders>
             <w:shd w:color="auto" w:fill="auto" w:val="clear"/>
             <w:tcMar>
-              <w:left w:w="50" w:type="dxa"/>
+              <w:left w:w="40" w:type="dxa"/>
             </w:tcMar>
             <w:vAlign w:val="center"/>
           </w:tcPr>
@@ -7427,6 +7448,9 @@
               <w:insideV w:val="single" w:sz="8" w:space="0" w:color="000001"/>
             </w:tcBorders>
             <w:shd w:color="auto" w:fill="auto" w:val="clear"/>
+            <w:tcMar>
+              <w:left w:w="52" w:type="dxa"/>
+            </w:tcMar>
             <w:vAlign w:val="center"/>
           </w:tcPr>
           <w:p>
@@ -7459,6 +7483,9 @@
               <w:insideV w:val="single" w:sz="8" w:space="0" w:color="000001"/>
             </w:tcBorders>
             <w:shd w:color="auto" w:fill="auto" w:val="clear"/>
+            <w:tcMar>
+              <w:left w:w="52" w:type="dxa"/>
+            </w:tcMar>
             <w:vAlign w:val="center"/>
           </w:tcPr>
           <w:p>
@@ -7481,7 +7508,7 @@
         </w:tc>
         <w:tc>
           <w:tcPr>
-            <w:tcW w:w="1160" w:type="dxa"/>
+            <w:tcW w:w="1161" w:type="dxa"/>
             <w:tcBorders>
               <w:top w:val="single" w:sz="6" w:space="0" w:color="000001"/>
               <w:left w:val="single" w:sz="6" w:space="0" w:color="000001"/>
@@ -7491,6 +7518,9 @@
               <w:insideV w:val="single" w:sz="8" w:space="0" w:color="000001"/>
             </w:tcBorders>
             <w:shd w:color="auto" w:fill="auto" w:val="clear"/>
+            <w:tcMar>
+              <w:left w:w="52" w:type="dxa"/>
+            </w:tcMar>
             <w:vAlign w:val="center"/>
           </w:tcPr>
           <w:p>
@@ -7523,6 +7553,9 @@
               <w:insideV w:val="single" w:sz="8" w:space="0" w:color="000001"/>
             </w:tcBorders>
             <w:shd w:color="auto" w:fill="auto" w:val="clear"/>
+            <w:tcMar>
+              <w:left w:w="52" w:type="dxa"/>
+            </w:tcMar>
             <w:vAlign w:val="center"/>
           </w:tcPr>
           <w:p>
@@ -7555,6 +7588,9 @@
               <w:insideV w:val="single" w:sz="8" w:space="0" w:color="000001"/>
             </w:tcBorders>
             <w:shd w:color="auto" w:fill="auto" w:val="clear"/>
+            <w:tcMar>
+              <w:left w:w="52" w:type="dxa"/>
+            </w:tcMar>
             <w:vAlign w:val="center"/>
           </w:tcPr>
           <w:p>
@@ -7587,6 +7623,9 @@
               <w:insideV w:val="single" w:sz="8" w:space="0" w:color="000001"/>
             </w:tcBorders>
             <w:shd w:color="auto" w:fill="auto" w:val="clear"/>
+            <w:tcMar>
+              <w:left w:w="52" w:type="dxa"/>
+            </w:tcMar>
             <w:vAlign w:val="center"/>
           </w:tcPr>
           <w:p>
@@ -7611,7 +7650,7 @@
         </w:tc>
         <w:tc>
           <w:tcPr>
-            <w:tcW w:w="1086" w:type="dxa"/>
+            <w:tcW w:w="1085" w:type="dxa"/>
             <w:tcBorders>
               <w:top w:val="single" w:sz="6" w:space="0" w:color="000001"/>
               <w:left w:val="single" w:sz="6" w:space="0" w:color="000001"/>
@@ -7621,6 +7660,9 @@
               <w:insideV w:val="single" w:sz="8" w:space="0" w:color="000001"/>
             </w:tcBorders>
             <w:shd w:color="auto" w:fill="auto" w:val="clear"/>
+            <w:tcMar>
+              <w:left w:w="52" w:type="dxa"/>
+            </w:tcMar>
             <w:vAlign w:val="center"/>
           </w:tcPr>
           <w:p>
@@ -7657,7 +7699,7 @@
             </w:tcBorders>
             <w:shd w:color="auto" w:fill="auto" w:val="clear"/>
             <w:tcMar>
-              <w:left w:w="50" w:type="dxa"/>
+              <w:left w:w="40" w:type="dxa"/>
             </w:tcMar>
             <w:vAlign w:val="center"/>
           </w:tcPr>
@@ -7696,6 +7738,9 @@
               <w:insideV w:val="single" w:sz="8" w:space="0" w:color="000001"/>
             </w:tcBorders>
             <w:shd w:color="auto" w:fill="auto" w:val="clear"/>
+            <w:tcMar>
+              <w:left w:w="52" w:type="dxa"/>
+            </w:tcMar>
             <w:vAlign w:val="center"/>
           </w:tcPr>
           <w:p>
@@ -7728,6 +7773,9 @@
               <w:insideV w:val="single" w:sz="8" w:space="0" w:color="000001"/>
             </w:tcBorders>
             <w:shd w:color="auto" w:fill="auto" w:val="clear"/>
+            <w:tcMar>
+              <w:left w:w="52" w:type="dxa"/>
+            </w:tcMar>
             <w:vAlign w:val="center"/>
           </w:tcPr>
           <w:p>
@@ -7750,7 +7798,7 @@
         </w:tc>
         <w:tc>
           <w:tcPr>
-            <w:tcW w:w="1160" w:type="dxa"/>
+            <w:tcW w:w="1161" w:type="dxa"/>
             <w:tcBorders>
               <w:top w:val="single" w:sz="6" w:space="0" w:color="000001"/>
               <w:left w:val="single" w:sz="6" w:space="0" w:color="000001"/>
@@ -7760,6 +7808,9 @@
               <w:insideV w:val="single" w:sz="8" w:space="0" w:color="000001"/>
             </w:tcBorders>
             <w:shd w:color="auto" w:fill="auto" w:val="clear"/>
+            <w:tcMar>
+              <w:left w:w="52" w:type="dxa"/>
+            </w:tcMar>
             <w:vAlign w:val="center"/>
           </w:tcPr>
           <w:p>
@@ -7792,6 +7843,9 @@
               <w:insideV w:val="single" w:sz="8" w:space="0" w:color="000001"/>
             </w:tcBorders>
             <w:shd w:color="auto" w:fill="auto" w:val="clear"/>
+            <w:tcMar>
+              <w:left w:w="52" w:type="dxa"/>
+            </w:tcMar>
             <w:vAlign w:val="center"/>
           </w:tcPr>
           <w:p>
@@ -7824,6 +7878,9 @@
               <w:insideV w:val="single" w:sz="8" w:space="0" w:color="000001"/>
             </w:tcBorders>
             <w:shd w:color="auto" w:fill="auto" w:val="clear"/>
+            <w:tcMar>
+              <w:left w:w="52" w:type="dxa"/>
+            </w:tcMar>
             <w:vAlign w:val="center"/>
           </w:tcPr>
           <w:p>
@@ -7856,6 +7913,9 @@
               <w:insideV w:val="single" w:sz="8" w:space="0" w:color="000001"/>
             </w:tcBorders>
             <w:shd w:color="auto" w:fill="auto" w:val="clear"/>
+            <w:tcMar>
+              <w:left w:w="52" w:type="dxa"/>
+            </w:tcMar>
             <w:vAlign w:val="center"/>
           </w:tcPr>
           <w:p>
@@ -7878,7 +7938,7 @@
         </w:tc>
         <w:tc>
           <w:tcPr>
-            <w:tcW w:w="1086" w:type="dxa"/>
+            <w:tcW w:w="1085" w:type="dxa"/>
             <w:tcBorders>
               <w:top w:val="single" w:sz="6" w:space="0" w:color="000001"/>
               <w:left w:val="single" w:sz="6" w:space="0" w:color="000001"/>
@@ -7888,6 +7948,9 @@
               <w:insideV w:val="single" w:sz="8" w:space="0" w:color="000001"/>
             </w:tcBorders>
             <w:shd w:color="auto" w:fill="auto" w:val="clear"/>
+            <w:tcMar>
+              <w:left w:w="52" w:type="dxa"/>
+            </w:tcMar>
             <w:vAlign w:val="center"/>
           </w:tcPr>
           <w:p>
@@ -7924,7 +7987,7 @@
             </w:tcBorders>
             <w:shd w:color="auto" w:fill="auto" w:val="clear"/>
             <w:tcMar>
-              <w:left w:w="50" w:type="dxa"/>
+              <w:left w:w="40" w:type="dxa"/>
             </w:tcMar>
             <w:vAlign w:val="center"/>
           </w:tcPr>
@@ -7963,6 +8026,9 @@
               <w:insideV w:val="single" w:sz="8" w:space="0" w:color="000001"/>
             </w:tcBorders>
             <w:shd w:color="auto" w:fill="auto" w:val="clear"/>
+            <w:tcMar>
+              <w:left w:w="52" w:type="dxa"/>
+            </w:tcMar>
             <w:vAlign w:val="center"/>
           </w:tcPr>
           <w:p>
@@ -7995,6 +8061,9 @@
               <w:insideV w:val="single" w:sz="8" w:space="0" w:color="000001"/>
             </w:tcBorders>
             <w:shd w:color="auto" w:fill="auto" w:val="clear"/>
+            <w:tcMar>
+              <w:left w:w="52" w:type="dxa"/>
+            </w:tcMar>
             <w:vAlign w:val="center"/>
           </w:tcPr>
           <w:p>
@@ -8017,7 +8086,7 @@
         </w:tc>
         <w:tc>
           <w:tcPr>
-            <w:tcW w:w="1160" w:type="dxa"/>
+            <w:tcW w:w="1161" w:type="dxa"/>
             <w:tcBorders>
               <w:top w:val="single" w:sz="6" w:space="0" w:color="000001"/>
               <w:left w:val="single" w:sz="6" w:space="0" w:color="000001"/>
@@ -8027,6 +8096,9 @@
               <w:insideV w:val="single" w:sz="8" w:space="0" w:color="000001"/>
             </w:tcBorders>
             <w:shd w:color="auto" w:fill="auto" w:val="clear"/>
+            <w:tcMar>
+              <w:left w:w="52" w:type="dxa"/>
+            </w:tcMar>
             <w:vAlign w:val="center"/>
           </w:tcPr>
           <w:p>
@@ -8059,6 +8131,9 @@
               <w:insideV w:val="single" w:sz="8" w:space="0" w:color="000001"/>
             </w:tcBorders>
             <w:shd w:color="auto" w:fill="auto" w:val="clear"/>
+            <w:tcMar>
+              <w:left w:w="52" w:type="dxa"/>
+            </w:tcMar>
             <w:vAlign w:val="center"/>
           </w:tcPr>
           <w:p>
@@ -8091,6 +8166,9 @@
               <w:insideV w:val="single" w:sz="8" w:space="0" w:color="000001"/>
             </w:tcBorders>
             <w:shd w:color="auto" w:fill="auto" w:val="clear"/>
+            <w:tcMar>
+              <w:left w:w="52" w:type="dxa"/>
+            </w:tcMar>
             <w:vAlign w:val="center"/>
           </w:tcPr>
           <w:p>
@@ -8123,6 +8201,9 @@
               <w:insideV w:val="single" w:sz="8" w:space="0" w:color="000001"/>
             </w:tcBorders>
             <w:shd w:color="auto" w:fill="auto" w:val="clear"/>
+            <w:tcMar>
+              <w:left w:w="52" w:type="dxa"/>
+            </w:tcMar>
             <w:vAlign w:val="center"/>
           </w:tcPr>
           <w:p>
@@ -8145,7 +8226,7 @@
         </w:tc>
         <w:tc>
           <w:tcPr>
-            <w:tcW w:w="1086" w:type="dxa"/>
+            <w:tcW w:w="1085" w:type="dxa"/>
             <w:tcBorders>
               <w:top w:val="single" w:sz="6" w:space="0" w:color="000001"/>
               <w:left w:val="single" w:sz="6" w:space="0" w:color="000001"/>
@@ -8155,6 +8236,9 @@
               <w:insideV w:val="single" w:sz="8" w:space="0" w:color="000001"/>
             </w:tcBorders>
             <w:shd w:color="auto" w:fill="auto" w:val="clear"/>
+            <w:tcMar>
+              <w:left w:w="52" w:type="dxa"/>
+            </w:tcMar>
             <w:vAlign w:val="center"/>
           </w:tcPr>
           <w:p>
@@ -8191,7 +8275,7 @@
             </w:tcBorders>
             <w:shd w:color="auto" w:fill="auto" w:val="clear"/>
             <w:tcMar>
-              <w:left w:w="50" w:type="dxa"/>
+              <w:left w:w="40" w:type="dxa"/>
             </w:tcMar>
             <w:vAlign w:val="center"/>
           </w:tcPr>
@@ -8230,6 +8314,9 @@
               <w:insideV w:val="single" w:sz="8" w:space="0" w:color="000001"/>
             </w:tcBorders>
             <w:shd w:color="auto" w:fill="auto" w:val="clear"/>
+            <w:tcMar>
+              <w:left w:w="52" w:type="dxa"/>
+            </w:tcMar>
             <w:vAlign w:val="center"/>
           </w:tcPr>
           <w:p>
@@ -8262,6 +8349,9 @@
               <w:insideV w:val="single" w:sz="8" w:space="0" w:color="000001"/>
             </w:tcBorders>
             <w:shd w:color="auto" w:fill="auto" w:val="clear"/>
+            <w:tcMar>
+              <w:left w:w="52" w:type="dxa"/>
+            </w:tcMar>
             <w:vAlign w:val="center"/>
           </w:tcPr>
           <w:p>
@@ -8284,7 +8374,7 @@
         </w:tc>
         <w:tc>
           <w:tcPr>
-            <w:tcW w:w="1160" w:type="dxa"/>
+            <w:tcW w:w="1161" w:type="dxa"/>
             <w:tcBorders>
               <w:top w:val="single" w:sz="6" w:space="0" w:color="000001"/>
               <w:left w:val="single" w:sz="6" w:space="0" w:color="000001"/>
@@ -8294,6 +8384,9 @@
               <w:insideV w:val="single" w:sz="8" w:space="0" w:color="000001"/>
             </w:tcBorders>
             <w:shd w:color="auto" w:fill="auto" w:val="clear"/>
+            <w:tcMar>
+              <w:left w:w="52" w:type="dxa"/>
+            </w:tcMar>
             <w:vAlign w:val="center"/>
           </w:tcPr>
           <w:p>
@@ -8326,6 +8419,9 @@
               <w:insideV w:val="single" w:sz="8" w:space="0" w:color="000001"/>
             </w:tcBorders>
             <w:shd w:color="auto" w:fill="auto" w:val="clear"/>
+            <w:tcMar>
+              <w:left w:w="52" w:type="dxa"/>
+            </w:tcMar>
             <w:vAlign w:val="center"/>
           </w:tcPr>
           <w:p>
@@ -8358,6 +8454,9 @@
               <w:insideV w:val="single" w:sz="8" w:space="0" w:color="000001"/>
             </w:tcBorders>
             <w:shd w:color="auto" w:fill="auto" w:val="clear"/>
+            <w:tcMar>
+              <w:left w:w="52" w:type="dxa"/>
+            </w:tcMar>
             <w:vAlign w:val="center"/>
           </w:tcPr>
           <w:p>
@@ -8390,6 +8489,9 @@
               <w:insideV w:val="single" w:sz="8" w:space="0" w:color="000001"/>
             </w:tcBorders>
             <w:shd w:color="auto" w:fill="auto" w:val="clear"/>
+            <w:tcMar>
+              <w:left w:w="52" w:type="dxa"/>
+            </w:tcMar>
             <w:vAlign w:val="center"/>
           </w:tcPr>
           <w:p>
@@ -8412,7 +8514,7 @@
         </w:tc>
         <w:tc>
           <w:tcPr>
-            <w:tcW w:w="1086" w:type="dxa"/>
+            <w:tcW w:w="1085" w:type="dxa"/>
             <w:tcBorders>
               <w:top w:val="single" w:sz="6" w:space="0" w:color="000001"/>
               <w:left w:val="single" w:sz="6" w:space="0" w:color="000001"/>
@@ -8422,6 +8524,9 @@
               <w:insideV w:val="single" w:sz="8" w:space="0" w:color="000001"/>
             </w:tcBorders>
             <w:shd w:color="auto" w:fill="auto" w:val="clear"/>
+            <w:tcMar>
+              <w:left w:w="52" w:type="dxa"/>
+            </w:tcMar>
             <w:vAlign w:val="center"/>
           </w:tcPr>
           <w:p>
@@ -8458,7 +8563,7 @@
             </w:tcBorders>
             <w:shd w:color="auto" w:fill="auto" w:val="clear"/>
             <w:tcMar>
-              <w:left w:w="50" w:type="dxa"/>
+              <w:left w:w="40" w:type="dxa"/>
             </w:tcMar>
             <w:vAlign w:val="center"/>
           </w:tcPr>
@@ -8497,6 +8602,9 @@
               <w:insideV w:val="single" w:sz="8" w:space="0" w:color="000001"/>
             </w:tcBorders>
             <w:shd w:color="auto" w:fill="auto" w:val="clear"/>
+            <w:tcMar>
+              <w:left w:w="52" w:type="dxa"/>
+            </w:tcMar>
             <w:vAlign w:val="center"/>
           </w:tcPr>
           <w:p>
@@ -8531,6 +8639,9 @@
               <w:insideV w:val="single" w:sz="8" w:space="0" w:color="000001"/>
             </w:tcBorders>
             <w:shd w:color="auto" w:fill="auto" w:val="clear"/>
+            <w:tcMar>
+              <w:left w:w="52" w:type="dxa"/>
+            </w:tcMar>
             <w:vAlign w:val="center"/>
           </w:tcPr>
           <w:p>
@@ -8553,7 +8664,7 @@
         </w:tc>
         <w:tc>
           <w:tcPr>
-            <w:tcW w:w="1160" w:type="dxa"/>
+            <w:tcW w:w="1161" w:type="dxa"/>
             <w:tcBorders>
               <w:top w:val="single" w:sz="6" w:space="0" w:color="000001"/>
               <w:left w:val="single" w:sz="6" w:space="0" w:color="000001"/>
@@ -8563,6 +8674,9 @@
               <w:insideV w:val="single" w:sz="8" w:space="0" w:color="000001"/>
             </w:tcBorders>
             <w:shd w:color="auto" w:fill="auto" w:val="clear"/>
+            <w:tcMar>
+              <w:left w:w="52" w:type="dxa"/>
+            </w:tcMar>
             <w:vAlign w:val="center"/>
           </w:tcPr>
           <w:p>
@@ -8597,6 +8711,9 @@
               <w:insideV w:val="single" w:sz="8" w:space="0" w:color="000001"/>
             </w:tcBorders>
             <w:shd w:color="auto" w:fill="auto" w:val="clear"/>
+            <w:tcMar>
+              <w:left w:w="52" w:type="dxa"/>
+            </w:tcMar>
             <w:vAlign w:val="center"/>
           </w:tcPr>
           <w:p>
@@ -8629,6 +8746,9 @@
               <w:insideV w:val="single" w:sz="8" w:space="0" w:color="000001"/>
             </w:tcBorders>
             <w:shd w:color="auto" w:fill="auto" w:val="clear"/>
+            <w:tcMar>
+              <w:left w:w="52" w:type="dxa"/>
+            </w:tcMar>
             <w:vAlign w:val="center"/>
           </w:tcPr>
           <w:p>
@@ -8661,6 +8781,9 @@
               <w:insideV w:val="single" w:sz="8" w:space="0" w:color="000001"/>
             </w:tcBorders>
             <w:shd w:color="auto" w:fill="auto" w:val="clear"/>
+            <w:tcMar>
+              <w:left w:w="52" w:type="dxa"/>
+            </w:tcMar>
             <w:vAlign w:val="center"/>
           </w:tcPr>
           <w:p>
@@ -8683,7 +8806,7 @@
         </w:tc>
         <w:tc>
           <w:tcPr>
-            <w:tcW w:w="1086" w:type="dxa"/>
+            <w:tcW w:w="1085" w:type="dxa"/>
             <w:tcBorders>
               <w:top w:val="single" w:sz="6" w:space="0" w:color="000001"/>
               <w:left w:val="single" w:sz="6" w:space="0" w:color="000001"/>
@@ -8693,6 +8816,9 @@
               <w:insideV w:val="single" w:sz="8" w:space="0" w:color="000001"/>
             </w:tcBorders>
             <w:shd w:color="auto" w:fill="auto" w:val="clear"/>
+            <w:tcMar>
+              <w:left w:w="52" w:type="dxa"/>
+            </w:tcMar>
             <w:vAlign w:val="center"/>
           </w:tcPr>
           <w:p>
@@ -8731,7 +8857,7 @@
             </w:tcBorders>
             <w:shd w:color="auto" w:fill="auto" w:val="clear"/>
             <w:tcMar>
-              <w:left w:w="50" w:type="dxa"/>
+              <w:left w:w="40" w:type="dxa"/>
             </w:tcMar>
             <w:vAlign w:val="center"/>
           </w:tcPr>
@@ -8770,6 +8896,9 @@
               <w:insideV w:val="single" w:sz="8" w:space="0" w:color="000001"/>
             </w:tcBorders>
             <w:shd w:color="auto" w:fill="auto" w:val="clear"/>
+            <w:tcMar>
+              <w:left w:w="52" w:type="dxa"/>
+            </w:tcMar>
             <w:vAlign w:val="center"/>
           </w:tcPr>
           <w:p>
@@ -8802,6 +8931,9 @@
               <w:insideV w:val="single" w:sz="8" w:space="0" w:color="000001"/>
             </w:tcBorders>
             <w:shd w:color="auto" w:fill="auto" w:val="clear"/>
+            <w:tcMar>
+              <w:left w:w="52" w:type="dxa"/>
+            </w:tcMar>
             <w:vAlign w:val="center"/>
           </w:tcPr>
           <w:p>
@@ -8826,7 +8958,7 @@
         </w:tc>
         <w:tc>
           <w:tcPr>
-            <w:tcW w:w="1160" w:type="dxa"/>
+            <w:tcW w:w="1161" w:type="dxa"/>
             <w:tcBorders>
               <w:top w:val="single" w:sz="6" w:space="0" w:color="000001"/>
               <w:left w:val="single" w:sz="6" w:space="0" w:color="000001"/>
@@ -8836,6 +8968,9 @@
               <w:insideV w:val="single" w:sz="8" w:space="0" w:color="000001"/>
             </w:tcBorders>
             <w:shd w:color="auto" w:fill="auto" w:val="clear"/>
+            <w:tcMar>
+              <w:left w:w="52" w:type="dxa"/>
+            </w:tcMar>
             <w:vAlign w:val="center"/>
           </w:tcPr>
           <w:p>
@@ -8868,6 +9003,9 @@
               <w:insideV w:val="single" w:sz="8" w:space="0" w:color="000001"/>
             </w:tcBorders>
             <w:shd w:color="auto" w:fill="auto" w:val="clear"/>
+            <w:tcMar>
+              <w:left w:w="52" w:type="dxa"/>
+            </w:tcMar>
             <w:vAlign w:val="center"/>
           </w:tcPr>
           <w:p>
@@ -8900,6 +9038,9 @@
               <w:insideV w:val="single" w:sz="8" w:space="0" w:color="000001"/>
             </w:tcBorders>
             <w:shd w:color="auto" w:fill="auto" w:val="clear"/>
+            <w:tcMar>
+              <w:left w:w="52" w:type="dxa"/>
+            </w:tcMar>
             <w:vAlign w:val="center"/>
           </w:tcPr>
           <w:p>
@@ -8932,6 +9073,9 @@
               <w:insideV w:val="single" w:sz="8" w:space="0" w:color="000001"/>
             </w:tcBorders>
             <w:shd w:color="auto" w:fill="auto" w:val="clear"/>
+            <w:tcMar>
+              <w:left w:w="52" w:type="dxa"/>
+            </w:tcMar>
             <w:vAlign w:val="center"/>
           </w:tcPr>
           <w:p>
@@ -8954,7 +9098,7 @@
         </w:tc>
         <w:tc>
           <w:tcPr>
-            <w:tcW w:w="1086" w:type="dxa"/>
+            <w:tcW w:w="1085" w:type="dxa"/>
             <w:tcBorders>
               <w:top w:val="single" w:sz="6" w:space="0" w:color="000001"/>
               <w:left w:val="single" w:sz="6" w:space="0" w:color="000001"/>
@@ -8964,6 +9108,9 @@
               <w:insideV w:val="single" w:sz="8" w:space="0" w:color="000001"/>
             </w:tcBorders>
             <w:shd w:color="auto" w:fill="auto" w:val="clear"/>
+            <w:tcMar>
+              <w:left w:w="52" w:type="dxa"/>
+            </w:tcMar>
             <w:vAlign w:val="center"/>
           </w:tcPr>
           <w:p>
@@ -9000,7 +9147,7 @@
             </w:tcBorders>
             <w:shd w:color="auto" w:fill="auto" w:val="clear"/>
             <w:tcMar>
-              <w:left w:w="50" w:type="dxa"/>
+              <w:left w:w="40" w:type="dxa"/>
             </w:tcMar>
             <w:vAlign w:val="center"/>
           </w:tcPr>
@@ -9039,6 +9186,9 @@
               <w:insideV w:val="single" w:sz="8" w:space="0" w:color="000001"/>
             </w:tcBorders>
             <w:shd w:color="auto" w:fill="auto" w:val="clear"/>
+            <w:tcMar>
+              <w:left w:w="52" w:type="dxa"/>
+            </w:tcMar>
             <w:vAlign w:val="center"/>
           </w:tcPr>
           <w:p>
@@ -9071,6 +9221,9 @@
               <w:insideV w:val="single" w:sz="8" w:space="0" w:color="000001"/>
             </w:tcBorders>
             <w:shd w:color="auto" w:fill="auto" w:val="clear"/>
+            <w:tcMar>
+              <w:left w:w="52" w:type="dxa"/>
+            </w:tcMar>
             <w:vAlign w:val="center"/>
           </w:tcPr>
           <w:p>
@@ -9095,7 +9248,7 @@
         </w:tc>
         <w:tc>
           <w:tcPr>
-            <w:tcW w:w="1160" w:type="dxa"/>
+            <w:tcW w:w="1161" w:type="dxa"/>
             <w:tcBorders>
               <w:top w:val="single" w:sz="6" w:space="0" w:color="000001"/>
               <w:left w:val="single" w:sz="6" w:space="0" w:color="000001"/>
@@ -9105,6 +9258,9 @@
               <w:insideV w:val="single" w:sz="8" w:space="0" w:color="000001"/>
             </w:tcBorders>
             <w:shd w:color="auto" w:fill="auto" w:val="clear"/>
+            <w:tcMar>
+              <w:left w:w="52" w:type="dxa"/>
+            </w:tcMar>
             <w:vAlign w:val="center"/>
           </w:tcPr>
           <w:p>
@@ -9139,6 +9295,9 @@
               <w:insideV w:val="single" w:sz="8" w:space="0" w:color="000001"/>
             </w:tcBorders>
             <w:shd w:color="auto" w:fill="auto" w:val="clear"/>
+            <w:tcMar>
+              <w:left w:w="52" w:type="dxa"/>
+            </w:tcMar>
             <w:vAlign w:val="center"/>
           </w:tcPr>
           <w:p>
@@ -9171,6 +9330,9 @@
               <w:insideV w:val="single" w:sz="8" w:space="0" w:color="000001"/>
             </w:tcBorders>
             <w:shd w:color="auto" w:fill="auto" w:val="clear"/>
+            <w:tcMar>
+              <w:left w:w="52" w:type="dxa"/>
+            </w:tcMar>
             <w:vAlign w:val="center"/>
           </w:tcPr>
           <w:p>
@@ -9203,6 +9365,9 @@
               <w:insideV w:val="single" w:sz="8" w:space="0" w:color="000001"/>
             </w:tcBorders>
             <w:shd w:color="auto" w:fill="auto" w:val="clear"/>
+            <w:tcMar>
+              <w:left w:w="52" w:type="dxa"/>
+            </w:tcMar>
             <w:vAlign w:val="center"/>
           </w:tcPr>
           <w:p>
@@ -9225,7 +9390,7 @@
         </w:tc>
         <w:tc>
           <w:tcPr>
-            <w:tcW w:w="1086" w:type="dxa"/>
+            <w:tcW w:w="1085" w:type="dxa"/>
             <w:tcBorders>
               <w:top w:val="single" w:sz="6" w:space="0" w:color="000001"/>
               <w:left w:val="single" w:sz="6" w:space="0" w:color="000001"/>
@@ -9235,6 +9400,9 @@
               <w:insideV w:val="single" w:sz="8" w:space="0" w:color="000001"/>
             </w:tcBorders>
             <w:shd w:color="auto" w:fill="auto" w:val="clear"/>
+            <w:tcMar>
+              <w:left w:w="52" w:type="dxa"/>
+            </w:tcMar>
             <w:vAlign w:val="center"/>
           </w:tcPr>
           <w:p>
@@ -9273,7 +9441,7 @@
             </w:tcBorders>
             <w:shd w:color="auto" w:fill="auto" w:val="clear"/>
             <w:tcMar>
-              <w:left w:w="50" w:type="dxa"/>
+              <w:left w:w="40" w:type="dxa"/>
             </w:tcMar>
             <w:vAlign w:val="center"/>
           </w:tcPr>
@@ -9312,6 +9480,9 @@
               <w:insideV w:val="single" w:sz="8" w:space="0" w:color="000001"/>
             </w:tcBorders>
             <w:shd w:color="auto" w:fill="auto" w:val="clear"/>
+            <w:tcMar>
+              <w:left w:w="52" w:type="dxa"/>
+            </w:tcMar>
             <w:vAlign w:val="center"/>
           </w:tcPr>
           <w:p>
@@ -9344,6 +9515,9 @@
               <w:insideV w:val="single" w:sz="8" w:space="0" w:color="000001"/>
             </w:tcBorders>
             <w:shd w:color="auto" w:fill="auto" w:val="clear"/>
+            <w:tcMar>
+              <w:left w:w="52" w:type="dxa"/>
+            </w:tcMar>
             <w:vAlign w:val="center"/>
           </w:tcPr>
           <w:p>
@@ -9366,7 +9540,7 @@
         </w:tc>
         <w:tc>
           <w:tcPr>
-            <w:tcW w:w="1160" w:type="dxa"/>
+            <w:tcW w:w="1161" w:type="dxa"/>
             <w:tcBorders>
               <w:top w:val="single" w:sz="6" w:space="0" w:color="000001"/>
               <w:left w:val="single" w:sz="6" w:space="0" w:color="000001"/>
@@ -9376,6 +9550,9 @@
               <w:insideV w:val="single" w:sz="8" w:space="0" w:color="000001"/>
             </w:tcBorders>
             <w:shd w:color="auto" w:fill="auto" w:val="clear"/>
+            <w:tcMar>
+              <w:left w:w="52" w:type="dxa"/>
+            </w:tcMar>
             <w:vAlign w:val="center"/>
           </w:tcPr>
           <w:p>
@@ -9408,6 +9585,9 @@
               <w:insideV w:val="single" w:sz="8" w:space="0" w:color="000001"/>
             </w:tcBorders>
             <w:shd w:color="auto" w:fill="auto" w:val="clear"/>
+            <w:tcMar>
+              <w:left w:w="52" w:type="dxa"/>
+            </w:tcMar>
             <w:vAlign w:val="center"/>
           </w:tcPr>
           <w:p>
@@ -9440,6 +9620,9 @@
               <w:insideV w:val="single" w:sz="8" w:space="0" w:color="000001"/>
             </w:tcBorders>
             <w:shd w:color="auto" w:fill="auto" w:val="clear"/>
+            <w:tcMar>
+              <w:left w:w="52" w:type="dxa"/>
+            </w:tcMar>
             <w:vAlign w:val="center"/>
           </w:tcPr>
           <w:p>
@@ -9472,6 +9655,9 @@
               <w:insideV w:val="single" w:sz="8" w:space="0" w:color="000001"/>
             </w:tcBorders>
             <w:shd w:color="auto" w:fill="auto" w:val="clear"/>
+            <w:tcMar>
+              <w:left w:w="52" w:type="dxa"/>
+            </w:tcMar>
             <w:vAlign w:val="center"/>
           </w:tcPr>
           <w:p>
@@ -9494,7 +9680,7 @@
         </w:tc>
         <w:tc>
           <w:tcPr>
-            <w:tcW w:w="1086" w:type="dxa"/>
+            <w:tcW w:w="1085" w:type="dxa"/>
             <w:tcBorders>
               <w:top w:val="single" w:sz="6" w:space="0" w:color="000001"/>
               <w:left w:val="single" w:sz="6" w:space="0" w:color="000001"/>
@@ -9504,6 +9690,9 @@
               <w:insideV w:val="single" w:sz="8" w:space="0" w:color="000001"/>
             </w:tcBorders>
             <w:shd w:color="auto" w:fill="auto" w:val="clear"/>
+            <w:tcMar>
+              <w:left w:w="52" w:type="dxa"/>
+            </w:tcMar>
             <w:vAlign w:val="center"/>
           </w:tcPr>
           <w:p>
@@ -9540,7 +9729,7 @@
             </w:tcBorders>
             <w:shd w:color="auto" w:fill="auto" w:val="clear"/>
             <w:tcMar>
-              <w:left w:w="50" w:type="dxa"/>
+              <w:left w:w="40" w:type="dxa"/>
             </w:tcMar>
             <w:vAlign w:val="center"/>
           </w:tcPr>
@@ -9579,6 +9768,9 @@
               <w:insideV w:val="single" w:sz="8" w:space="0" w:color="000001"/>
             </w:tcBorders>
             <w:shd w:color="auto" w:fill="auto" w:val="clear"/>
+            <w:tcMar>
+              <w:left w:w="52" w:type="dxa"/>
+            </w:tcMar>
             <w:vAlign w:val="center"/>
           </w:tcPr>
           <w:p>
@@ -9611,6 +9803,9 @@
               <w:insideV w:val="single" w:sz="8" w:space="0" w:color="000001"/>
             </w:tcBorders>
             <w:shd w:color="auto" w:fill="auto" w:val="clear"/>
+            <w:tcMar>
+              <w:left w:w="52" w:type="dxa"/>
+            </w:tcMar>
             <w:vAlign w:val="center"/>
           </w:tcPr>
           <w:p>
@@ -9633,7 +9828,7 @@
         </w:tc>
         <w:tc>
           <w:tcPr>
-            <w:tcW w:w="1160" w:type="dxa"/>
+            <w:tcW w:w="1161" w:type="dxa"/>
             <w:tcBorders>
               <w:top w:val="single" w:sz="6" w:space="0" w:color="000001"/>
               <w:left w:val="single" w:sz="6" w:space="0" w:color="000001"/>
@@ -9643,6 +9838,9 @@
               <w:insideV w:val="single" w:sz="8" w:space="0" w:color="000001"/>
             </w:tcBorders>
             <w:shd w:color="auto" w:fill="auto" w:val="clear"/>
+            <w:tcMar>
+              <w:left w:w="52" w:type="dxa"/>
+            </w:tcMar>
             <w:vAlign w:val="center"/>
           </w:tcPr>
           <w:p>
@@ -9676,6 +9874,9 @@
               <w:insideV w:val="single" w:sz="8" w:space="0" w:color="000001"/>
             </w:tcBorders>
             <w:shd w:color="auto" w:fill="auto" w:val="clear"/>
+            <w:tcMar>
+              <w:left w:w="52" w:type="dxa"/>
+            </w:tcMar>
             <w:vAlign w:val="center"/>
           </w:tcPr>
           <w:p>
@@ -9710,6 +9911,9 @@
               <w:insideV w:val="single" w:sz="8" w:space="0" w:color="000001"/>
             </w:tcBorders>
             <w:shd w:color="auto" w:fill="auto" w:val="clear"/>
+            <w:tcMar>
+              <w:left w:w="52" w:type="dxa"/>
+            </w:tcMar>
             <w:vAlign w:val="center"/>
           </w:tcPr>
           <w:p>
@@ -9742,6 +9946,9 @@
               <w:insideV w:val="single" w:sz="8" w:space="0" w:color="000001"/>
             </w:tcBorders>
             <w:shd w:color="auto" w:fill="auto" w:val="clear"/>
+            <w:tcMar>
+              <w:left w:w="52" w:type="dxa"/>
+            </w:tcMar>
             <w:vAlign w:val="center"/>
           </w:tcPr>
           <w:p>
@@ -9764,7 +9971,7 @@
         </w:tc>
         <w:tc>
           <w:tcPr>
-            <w:tcW w:w="1086" w:type="dxa"/>
+            <w:tcW w:w="1085" w:type="dxa"/>
             <w:tcBorders>
               <w:top w:val="single" w:sz="6" w:space="0" w:color="000001"/>
               <w:left w:val="single" w:sz="6" w:space="0" w:color="000001"/>
@@ -9774,6 +9981,9 @@
               <w:insideV w:val="single" w:sz="8" w:space="0" w:color="000001"/>
             </w:tcBorders>
             <w:shd w:color="auto" w:fill="auto" w:val="clear"/>
+            <w:tcMar>
+              <w:left w:w="52" w:type="dxa"/>
+            </w:tcMar>
             <w:vAlign w:val="center"/>
           </w:tcPr>
           <w:p>
@@ -9810,7 +10020,7 @@
             </w:tcBorders>
             <w:shd w:color="auto" w:fill="auto" w:val="clear"/>
             <w:tcMar>
-              <w:left w:w="50" w:type="dxa"/>
+              <w:left w:w="40" w:type="dxa"/>
             </w:tcMar>
             <w:vAlign w:val="center"/>
           </w:tcPr>
@@ -9849,6 +10059,9 @@
               <w:insideV w:val="single" w:sz="8" w:space="0" w:color="000001"/>
             </w:tcBorders>
             <w:shd w:color="auto" w:fill="auto" w:val="clear"/>
+            <w:tcMar>
+              <w:left w:w="52" w:type="dxa"/>
+            </w:tcMar>
             <w:vAlign w:val="center"/>
           </w:tcPr>
           <w:p>
@@ -9881,6 +10094,9 @@
               <w:insideV w:val="single" w:sz="8" w:space="0" w:color="000001"/>
             </w:tcBorders>
             <w:shd w:color="auto" w:fill="auto" w:val="clear"/>
+            <w:tcMar>
+              <w:left w:w="52" w:type="dxa"/>
+            </w:tcMar>
             <w:vAlign w:val="center"/>
           </w:tcPr>
           <w:p>
@@ -9903,7 +10119,7 @@
         </w:tc>
         <w:tc>
           <w:tcPr>
-            <w:tcW w:w="1160" w:type="dxa"/>
+            <w:tcW w:w="1161" w:type="dxa"/>
             <w:tcBorders>
               <w:top w:val="single" w:sz="6" w:space="0" w:color="000001"/>
               <w:left w:val="single" w:sz="6" w:space="0" w:color="000001"/>
@@ -9913,6 +10129,9 @@
               <w:insideV w:val="single" w:sz="8" w:space="0" w:color="000001"/>
             </w:tcBorders>
             <w:shd w:color="auto" w:fill="auto" w:val="clear"/>
+            <w:tcMar>
+              <w:left w:w="52" w:type="dxa"/>
+            </w:tcMar>
             <w:vAlign w:val="center"/>
           </w:tcPr>
           <w:p>
@@ -9945,6 +10164,9 @@
               <w:insideV w:val="single" w:sz="8" w:space="0" w:color="000001"/>
             </w:tcBorders>
             <w:shd w:color="auto" w:fill="auto" w:val="clear"/>
+            <w:tcMar>
+              <w:left w:w="52" w:type="dxa"/>
+            </w:tcMar>
             <w:vAlign w:val="center"/>
           </w:tcPr>
           <w:p>
@@ -9977,6 +10199,9 @@
               <w:insideV w:val="single" w:sz="8" w:space="0" w:color="000001"/>
             </w:tcBorders>
             <w:shd w:color="auto" w:fill="auto" w:val="clear"/>
+            <w:tcMar>
+              <w:left w:w="52" w:type="dxa"/>
+            </w:tcMar>
             <w:vAlign w:val="center"/>
           </w:tcPr>
           <w:p>
@@ -10009,6 +10234,9 @@
               <w:insideV w:val="single" w:sz="8" w:space="0" w:color="000001"/>
             </w:tcBorders>
             <w:shd w:color="auto" w:fill="auto" w:val="clear"/>
+            <w:tcMar>
+              <w:left w:w="52" w:type="dxa"/>
+            </w:tcMar>
             <w:vAlign w:val="center"/>
           </w:tcPr>
           <w:p>
@@ -10031,7 +10259,7 @@
         </w:tc>
         <w:tc>
           <w:tcPr>
-            <w:tcW w:w="1086" w:type="dxa"/>
+            <w:tcW w:w="1085" w:type="dxa"/>
             <w:tcBorders>
               <w:top w:val="single" w:sz="6" w:space="0" w:color="000001"/>
               <w:left w:val="single" w:sz="6" w:space="0" w:color="000001"/>
@@ -10041,6 +10269,9 @@
               <w:insideV w:val="single" w:sz="8" w:space="0" w:color="000001"/>
             </w:tcBorders>
             <w:shd w:color="auto" w:fill="auto" w:val="clear"/>
+            <w:tcMar>
+              <w:left w:w="52" w:type="dxa"/>
+            </w:tcMar>
             <w:vAlign w:val="center"/>
           </w:tcPr>
           <w:p>
@@ -10077,7 +10308,7 @@
             </w:tcBorders>
             <w:shd w:color="auto" w:fill="auto" w:val="clear"/>
             <w:tcMar>
-              <w:left w:w="50" w:type="dxa"/>
+              <w:left w:w="40" w:type="dxa"/>
             </w:tcMar>
             <w:vAlign w:val="center"/>
           </w:tcPr>
@@ -10116,6 +10347,9 @@
               <w:insideV w:val="single" w:sz="8" w:space="0" w:color="000001"/>
             </w:tcBorders>
             <w:shd w:color="auto" w:fill="auto" w:val="clear"/>
+            <w:tcMar>
+              <w:left w:w="52" w:type="dxa"/>
+            </w:tcMar>
             <w:vAlign w:val="center"/>
           </w:tcPr>
           <w:p>
@@ -10148,6 +10382,9 @@
               <w:insideV w:val="single" w:sz="8" w:space="0" w:color="000001"/>
             </w:tcBorders>
             <w:shd w:color="auto" w:fill="auto" w:val="clear"/>
+            <w:tcMar>
+              <w:left w:w="52" w:type="dxa"/>
+            </w:tcMar>
             <w:vAlign w:val="center"/>
           </w:tcPr>
           <w:p>
@@ -10170,7 +10407,7 @@
         </w:tc>
         <w:tc>
           <w:tcPr>
-            <w:tcW w:w="1160" w:type="dxa"/>
+            <w:tcW w:w="1161" w:type="dxa"/>
             <w:tcBorders>
               <w:top w:val="single" w:sz="6" w:space="0" w:color="000001"/>
               <w:left w:val="single" w:sz="6" w:space="0" w:color="000001"/>
@@ -10180,6 +10417,9 @@
               <w:insideV w:val="single" w:sz="8" w:space="0" w:color="000001"/>
             </w:tcBorders>
             <w:shd w:color="auto" w:fill="auto" w:val="clear"/>
+            <w:tcMar>
+              <w:left w:w="52" w:type="dxa"/>
+            </w:tcMar>
             <w:vAlign w:val="center"/>
           </w:tcPr>
           <w:p>
@@ -10212,6 +10452,9 @@
               <w:insideV w:val="single" w:sz="8" w:space="0" w:color="000001"/>
             </w:tcBorders>
             <w:shd w:color="auto" w:fill="auto" w:val="clear"/>
+            <w:tcMar>
+              <w:left w:w="52" w:type="dxa"/>
+            </w:tcMar>
             <w:vAlign w:val="center"/>
           </w:tcPr>
           <w:p>
@@ -10246,6 +10489,9 @@
               <w:insideV w:val="single" w:sz="8" w:space="0" w:color="000001"/>
             </w:tcBorders>
             <w:shd w:color="auto" w:fill="auto" w:val="clear"/>
+            <w:tcMar>
+              <w:left w:w="52" w:type="dxa"/>
+            </w:tcMar>
             <w:vAlign w:val="center"/>
           </w:tcPr>
           <w:p>
@@ -10280,6 +10526,9 @@
               <w:insideV w:val="single" w:sz="8" w:space="0" w:color="000001"/>
             </w:tcBorders>
             <w:shd w:color="auto" w:fill="auto" w:val="clear"/>
+            <w:tcMar>
+              <w:left w:w="52" w:type="dxa"/>
+            </w:tcMar>
             <w:vAlign w:val="center"/>
           </w:tcPr>
           <w:p>
@@ -10302,7 +10551,7 @@
         </w:tc>
         <w:tc>
           <w:tcPr>
-            <w:tcW w:w="1086" w:type="dxa"/>
+            <w:tcW w:w="1085" w:type="dxa"/>
             <w:tcBorders>
               <w:top w:val="single" w:sz="6" w:space="0" w:color="000001"/>
               <w:left w:val="single" w:sz="6" w:space="0" w:color="000001"/>
@@ -10312,6 +10561,9 @@
               <w:insideV w:val="single" w:sz="8" w:space="0" w:color="000001"/>
             </w:tcBorders>
             <w:shd w:color="auto" w:fill="auto" w:val="clear"/>
+            <w:tcMar>
+              <w:left w:w="52" w:type="dxa"/>
+            </w:tcMar>
             <w:vAlign w:val="center"/>
           </w:tcPr>
           <w:p>
@@ -10381,8 +10633,8 @@
           <w:color w:val="00000A"/>
         </w:rPr>
       </w:pPr>
-      <w:bookmarkStart w:id="30" w:name="h.1y810tw"/>
-      <w:bookmarkStart w:id="31" w:name="_Toc417545124"/>
+      <w:bookmarkStart w:id="30" w:name="_Toc417545124"/>
+      <w:bookmarkStart w:id="31" w:name="h.1y810tw"/>
       <w:bookmarkEnd w:id="30"/>
       <w:bookmarkEnd w:id="31"/>
       <w:r>
@@ -10423,7 +10675,7 @@
         </w:tblBorders>
         <w:tblCellMar>
           <w:top w:w="100" w:type="dxa"/>
-          <w:left w:w="50" w:type="dxa"/>
+          <w:left w:w="40" w:type="dxa"/>
           <w:bottom w:w="100" w:type="dxa"/>
           <w:right w:w="100" w:type="dxa"/>
         </w:tblCellMar>
@@ -10452,7 +10704,7 @@
             </w:tcBorders>
             <w:shd w:color="auto" w:fill="auto" w:val="clear"/>
             <w:tcMar>
-              <w:left w:w="50" w:type="dxa"/>
+              <w:left w:w="40" w:type="dxa"/>
             </w:tcMar>
             <w:vAlign w:val="center"/>
           </w:tcPr>
@@ -10491,7 +10743,7 @@
             </w:tcBorders>
             <w:shd w:color="auto" w:fill="auto" w:val="clear"/>
             <w:tcMar>
-              <w:left w:w="50" w:type="dxa"/>
+              <w:left w:w="40" w:type="dxa"/>
             </w:tcMar>
             <w:vAlign w:val="center"/>
           </w:tcPr>
@@ -10528,7 +10780,7 @@
             </w:tcBorders>
             <w:shd w:color="auto" w:fill="auto" w:val="clear"/>
             <w:tcMar>
-              <w:left w:w="50" w:type="dxa"/>
+              <w:left w:w="40" w:type="dxa"/>
             </w:tcMar>
             <w:vAlign w:val="center"/>
           </w:tcPr>
@@ -10565,7 +10817,7 @@
             </w:tcBorders>
             <w:shd w:color="auto" w:fill="auto" w:val="clear"/>
             <w:tcMar>
-              <w:left w:w="50" w:type="dxa"/>
+              <w:left w:w="40" w:type="dxa"/>
             </w:tcMar>
             <w:vAlign w:val="center"/>
           </w:tcPr>
@@ -10607,7 +10859,7 @@
             </w:tcBorders>
             <w:shd w:color="auto" w:fill="auto" w:val="clear"/>
             <w:tcMar>
-              <w:left w:w="50" w:type="dxa"/>
+              <w:left w:w="40" w:type="dxa"/>
             </w:tcMar>
             <w:vAlign w:val="center"/>
           </w:tcPr>
@@ -10645,7 +10897,7 @@
             </w:tcBorders>
             <w:shd w:color="auto" w:fill="auto" w:val="clear"/>
             <w:tcMar>
-              <w:left w:w="50" w:type="dxa"/>
+              <w:left w:w="40" w:type="dxa"/>
             </w:tcMar>
             <w:vAlign w:val="center"/>
           </w:tcPr>
@@ -10684,7 +10936,7 @@
             </w:tcBorders>
             <w:shd w:color="auto" w:fill="auto" w:val="clear"/>
             <w:tcMar>
-              <w:left w:w="50" w:type="dxa"/>
+              <w:left w:w="40" w:type="dxa"/>
             </w:tcMar>
             <w:vAlign w:val="center"/>
           </w:tcPr>
@@ -10723,7 +10975,7 @@
             </w:tcBorders>
             <w:shd w:color="auto" w:fill="auto" w:val="clear"/>
             <w:tcMar>
-              <w:left w:w="50" w:type="dxa"/>
+              <w:left w:w="40" w:type="dxa"/>
             </w:tcMar>
             <w:vAlign w:val="center"/>
           </w:tcPr>
@@ -10767,7 +11019,7 @@
             </w:tcBorders>
             <w:shd w:color="auto" w:fill="auto" w:val="clear"/>
             <w:tcMar>
-              <w:left w:w="50" w:type="dxa"/>
+              <w:left w:w="40" w:type="dxa"/>
             </w:tcMar>
             <w:vAlign w:val="center"/>
           </w:tcPr>
@@ -10805,7 +11057,7 @@
             </w:tcBorders>
             <w:shd w:color="auto" w:fill="auto" w:val="clear"/>
             <w:tcMar>
-              <w:left w:w="50" w:type="dxa"/>
+              <w:left w:w="40" w:type="dxa"/>
             </w:tcMar>
             <w:vAlign w:val="center"/>
           </w:tcPr>
@@ -10844,7 +11096,7 @@
             </w:tcBorders>
             <w:shd w:color="auto" w:fill="auto" w:val="clear"/>
             <w:tcMar>
-              <w:left w:w="50" w:type="dxa"/>
+              <w:left w:w="40" w:type="dxa"/>
             </w:tcMar>
             <w:vAlign w:val="center"/>
           </w:tcPr>
@@ -10883,7 +11135,7 @@
             </w:tcBorders>
             <w:shd w:color="auto" w:fill="auto" w:val="clear"/>
             <w:tcMar>
-              <w:left w:w="50" w:type="dxa"/>
+              <w:left w:w="40" w:type="dxa"/>
             </w:tcMar>
             <w:vAlign w:val="center"/>
           </w:tcPr>
@@ -10927,7 +11179,7 @@
             </w:tcBorders>
             <w:shd w:color="auto" w:fill="auto" w:val="clear"/>
             <w:tcMar>
-              <w:left w:w="50" w:type="dxa"/>
+              <w:left w:w="40" w:type="dxa"/>
             </w:tcMar>
             <w:vAlign w:val="center"/>
           </w:tcPr>
@@ -10965,7 +11217,7 @@
             </w:tcBorders>
             <w:shd w:color="auto" w:fill="auto" w:val="clear"/>
             <w:tcMar>
-              <w:left w:w="50" w:type="dxa"/>
+              <w:left w:w="40" w:type="dxa"/>
             </w:tcMar>
             <w:vAlign w:val="center"/>
           </w:tcPr>
@@ -11004,7 +11256,7 @@
             </w:tcBorders>
             <w:shd w:color="auto" w:fill="auto" w:val="clear"/>
             <w:tcMar>
-              <w:left w:w="50" w:type="dxa"/>
+              <w:left w:w="40" w:type="dxa"/>
             </w:tcMar>
             <w:vAlign w:val="center"/>
           </w:tcPr>
@@ -11043,7 +11295,7 @@
             </w:tcBorders>
             <w:shd w:color="auto" w:fill="auto" w:val="clear"/>
             <w:tcMar>
-              <w:left w:w="50" w:type="dxa"/>
+              <w:left w:w="40" w:type="dxa"/>
             </w:tcMar>
             <w:vAlign w:val="center"/>
           </w:tcPr>
@@ -11087,7 +11339,7 @@
             </w:tcBorders>
             <w:shd w:color="auto" w:fill="auto" w:val="clear"/>
             <w:tcMar>
-              <w:left w:w="50" w:type="dxa"/>
+              <w:left w:w="40" w:type="dxa"/>
             </w:tcMar>
             <w:vAlign w:val="center"/>
           </w:tcPr>
@@ -11125,7 +11377,7 @@
             </w:tcBorders>
             <w:shd w:color="auto" w:fill="auto" w:val="clear"/>
             <w:tcMar>
-              <w:left w:w="50" w:type="dxa"/>
+              <w:left w:w="40" w:type="dxa"/>
             </w:tcMar>
             <w:vAlign w:val="center"/>
           </w:tcPr>
@@ -11164,7 +11416,7 @@
             </w:tcBorders>
             <w:shd w:color="auto" w:fill="auto" w:val="clear"/>
             <w:tcMar>
-              <w:left w:w="50" w:type="dxa"/>
+              <w:left w:w="40" w:type="dxa"/>
             </w:tcMar>
             <w:vAlign w:val="center"/>
           </w:tcPr>
@@ -11203,7 +11455,7 @@
             </w:tcBorders>
             <w:shd w:color="auto" w:fill="auto" w:val="clear"/>
             <w:tcMar>
-              <w:left w:w="50" w:type="dxa"/>
+              <w:left w:w="40" w:type="dxa"/>
             </w:tcMar>
             <w:vAlign w:val="center"/>
           </w:tcPr>
@@ -11247,7 +11499,7 @@
             </w:tcBorders>
             <w:shd w:color="auto" w:fill="auto" w:val="clear"/>
             <w:tcMar>
-              <w:left w:w="50" w:type="dxa"/>
+              <w:left w:w="40" w:type="dxa"/>
             </w:tcMar>
             <w:vAlign w:val="center"/>
           </w:tcPr>
@@ -11285,7 +11537,7 @@
             </w:tcBorders>
             <w:shd w:color="auto" w:fill="auto" w:val="clear"/>
             <w:tcMar>
-              <w:left w:w="50" w:type="dxa"/>
+              <w:left w:w="40" w:type="dxa"/>
             </w:tcMar>
             <w:vAlign w:val="center"/>
           </w:tcPr>
@@ -11324,7 +11576,7 @@
             </w:tcBorders>
             <w:shd w:color="auto" w:fill="auto" w:val="clear"/>
             <w:tcMar>
-              <w:left w:w="50" w:type="dxa"/>
+              <w:left w:w="40" w:type="dxa"/>
             </w:tcMar>
             <w:vAlign w:val="center"/>
           </w:tcPr>
@@ -11363,7 +11615,7 @@
             </w:tcBorders>
             <w:shd w:color="auto" w:fill="auto" w:val="clear"/>
             <w:tcMar>
-              <w:left w:w="50" w:type="dxa"/>
+              <w:left w:w="40" w:type="dxa"/>
             </w:tcMar>
             <w:vAlign w:val="center"/>
           </w:tcPr>
@@ -11407,7 +11659,7 @@
             </w:tcBorders>
             <w:shd w:color="auto" w:fill="auto" w:val="clear"/>
             <w:tcMar>
-              <w:left w:w="50" w:type="dxa"/>
+              <w:left w:w="40" w:type="dxa"/>
             </w:tcMar>
             <w:vAlign w:val="center"/>
           </w:tcPr>
@@ -11445,7 +11697,7 @@
             </w:tcBorders>
             <w:shd w:color="auto" w:fill="auto" w:val="clear"/>
             <w:tcMar>
-              <w:left w:w="50" w:type="dxa"/>
+              <w:left w:w="40" w:type="dxa"/>
             </w:tcMar>
             <w:vAlign w:val="center"/>
           </w:tcPr>
@@ -11484,7 +11736,7 @@
             </w:tcBorders>
             <w:shd w:color="auto" w:fill="auto" w:val="clear"/>
             <w:tcMar>
-              <w:left w:w="50" w:type="dxa"/>
+              <w:left w:w="40" w:type="dxa"/>
             </w:tcMar>
             <w:vAlign w:val="center"/>
           </w:tcPr>
@@ -11523,7 +11775,7 @@
             </w:tcBorders>
             <w:shd w:color="auto" w:fill="auto" w:val="clear"/>
             <w:tcMar>
-              <w:left w:w="50" w:type="dxa"/>
+              <w:left w:w="40" w:type="dxa"/>
             </w:tcMar>
             <w:vAlign w:val="center"/>
           </w:tcPr>
@@ -11567,7 +11819,7 @@
             </w:tcBorders>
             <w:shd w:color="auto" w:fill="auto" w:val="clear"/>
             <w:tcMar>
-              <w:left w:w="50" w:type="dxa"/>
+              <w:left w:w="40" w:type="dxa"/>
             </w:tcMar>
             <w:vAlign w:val="center"/>
           </w:tcPr>
@@ -11605,7 +11857,7 @@
             </w:tcBorders>
             <w:shd w:color="auto" w:fill="auto" w:val="clear"/>
             <w:tcMar>
-              <w:left w:w="50" w:type="dxa"/>
+              <w:left w:w="40" w:type="dxa"/>
             </w:tcMar>
             <w:vAlign w:val="center"/>
           </w:tcPr>
@@ -11644,7 +11896,7 @@
             </w:tcBorders>
             <w:shd w:color="auto" w:fill="auto" w:val="clear"/>
             <w:tcMar>
-              <w:left w:w="50" w:type="dxa"/>
+              <w:left w:w="40" w:type="dxa"/>
             </w:tcMar>
             <w:vAlign w:val="center"/>
           </w:tcPr>
@@ -11683,7 +11935,7 @@
             </w:tcBorders>
             <w:shd w:color="auto" w:fill="auto" w:val="clear"/>
             <w:tcMar>
-              <w:left w:w="50" w:type="dxa"/>
+              <w:left w:w="40" w:type="dxa"/>
             </w:tcMar>
             <w:vAlign w:val="center"/>
           </w:tcPr>
@@ -11727,7 +11979,7 @@
             </w:tcBorders>
             <w:shd w:color="auto" w:fill="auto" w:val="clear"/>
             <w:tcMar>
-              <w:left w:w="50" w:type="dxa"/>
+              <w:left w:w="40" w:type="dxa"/>
             </w:tcMar>
             <w:vAlign w:val="center"/>
           </w:tcPr>
@@ -11765,7 +12017,7 @@
             </w:tcBorders>
             <w:shd w:color="auto" w:fill="auto" w:val="clear"/>
             <w:tcMar>
-              <w:left w:w="50" w:type="dxa"/>
+              <w:left w:w="40" w:type="dxa"/>
             </w:tcMar>
             <w:vAlign w:val="center"/>
           </w:tcPr>
@@ -11804,7 +12056,7 @@
             </w:tcBorders>
             <w:shd w:color="auto" w:fill="auto" w:val="clear"/>
             <w:tcMar>
-              <w:left w:w="50" w:type="dxa"/>
+              <w:left w:w="40" w:type="dxa"/>
             </w:tcMar>
             <w:vAlign w:val="center"/>
           </w:tcPr>
@@ -11843,7 +12095,7 @@
             </w:tcBorders>
             <w:shd w:color="auto" w:fill="auto" w:val="clear"/>
             <w:tcMar>
-              <w:left w:w="50" w:type="dxa"/>
+              <w:left w:w="40" w:type="dxa"/>
             </w:tcMar>
             <w:vAlign w:val="center"/>
           </w:tcPr>
@@ -11887,7 +12139,7 @@
             </w:tcBorders>
             <w:shd w:color="auto" w:fill="auto" w:val="clear"/>
             <w:tcMar>
-              <w:left w:w="50" w:type="dxa"/>
+              <w:left w:w="40" w:type="dxa"/>
             </w:tcMar>
             <w:vAlign w:val="center"/>
           </w:tcPr>
@@ -11925,7 +12177,7 @@
             </w:tcBorders>
             <w:shd w:color="auto" w:fill="auto" w:val="clear"/>
             <w:tcMar>
-              <w:left w:w="50" w:type="dxa"/>
+              <w:left w:w="40" w:type="dxa"/>
             </w:tcMar>
             <w:vAlign w:val="center"/>
           </w:tcPr>
@@ -11964,7 +12216,7 @@
             </w:tcBorders>
             <w:shd w:color="auto" w:fill="auto" w:val="clear"/>
             <w:tcMar>
-              <w:left w:w="50" w:type="dxa"/>
+              <w:left w:w="40" w:type="dxa"/>
             </w:tcMar>
             <w:vAlign w:val="center"/>
           </w:tcPr>
@@ -12003,7 +12255,7 @@
             </w:tcBorders>
             <w:shd w:color="auto" w:fill="auto" w:val="clear"/>
             <w:tcMar>
-              <w:left w:w="50" w:type="dxa"/>
+              <w:left w:w="40" w:type="dxa"/>
             </w:tcMar>
             <w:vAlign w:val="center"/>
           </w:tcPr>
@@ -12047,7 +12299,7 @@
             </w:tcBorders>
             <w:shd w:color="auto" w:fill="auto" w:val="clear"/>
             <w:tcMar>
-              <w:left w:w="50" w:type="dxa"/>
+              <w:left w:w="40" w:type="dxa"/>
             </w:tcMar>
             <w:vAlign w:val="center"/>
           </w:tcPr>
@@ -12085,7 +12337,7 @@
             </w:tcBorders>
             <w:shd w:color="auto" w:fill="auto" w:val="clear"/>
             <w:tcMar>
-              <w:left w:w="50" w:type="dxa"/>
+              <w:left w:w="40" w:type="dxa"/>
             </w:tcMar>
             <w:vAlign w:val="center"/>
           </w:tcPr>
@@ -12124,7 +12376,7 @@
             </w:tcBorders>
             <w:shd w:color="auto" w:fill="auto" w:val="clear"/>
             <w:tcMar>
-              <w:left w:w="50" w:type="dxa"/>
+              <w:left w:w="40" w:type="dxa"/>
             </w:tcMar>
             <w:vAlign w:val="center"/>
           </w:tcPr>
@@ -12163,7 +12415,7 @@
             </w:tcBorders>
             <w:shd w:color="auto" w:fill="auto" w:val="clear"/>
             <w:tcMar>
-              <w:left w:w="50" w:type="dxa"/>
+              <w:left w:w="40" w:type="dxa"/>
             </w:tcMar>
             <w:vAlign w:val="center"/>
           </w:tcPr>
@@ -12207,7 +12459,7 @@
             </w:tcBorders>
             <w:shd w:color="auto" w:fill="auto" w:val="clear"/>
             <w:tcMar>
-              <w:left w:w="50" w:type="dxa"/>
+              <w:left w:w="40" w:type="dxa"/>
             </w:tcMar>
             <w:vAlign w:val="center"/>
           </w:tcPr>
@@ -12245,7 +12497,7 @@
             </w:tcBorders>
             <w:shd w:color="auto" w:fill="auto" w:val="clear"/>
             <w:tcMar>
-              <w:left w:w="50" w:type="dxa"/>
+              <w:left w:w="40" w:type="dxa"/>
             </w:tcMar>
             <w:vAlign w:val="center"/>
           </w:tcPr>
@@ -12284,7 +12536,7 @@
             </w:tcBorders>
             <w:shd w:color="auto" w:fill="auto" w:val="clear"/>
             <w:tcMar>
-              <w:left w:w="50" w:type="dxa"/>
+              <w:left w:w="40" w:type="dxa"/>
             </w:tcMar>
             <w:vAlign w:val="center"/>
           </w:tcPr>
@@ -12323,7 +12575,7 @@
             </w:tcBorders>
             <w:shd w:color="auto" w:fill="auto" w:val="clear"/>
             <w:tcMar>
-              <w:left w:w="50" w:type="dxa"/>
+              <w:left w:w="40" w:type="dxa"/>
             </w:tcMar>
             <w:vAlign w:val="center"/>
           </w:tcPr>
@@ -12367,7 +12619,7 @@
             </w:tcBorders>
             <w:shd w:color="auto" w:fill="auto" w:val="clear"/>
             <w:tcMar>
-              <w:left w:w="50" w:type="dxa"/>
+              <w:left w:w="40" w:type="dxa"/>
             </w:tcMar>
             <w:vAlign w:val="center"/>
           </w:tcPr>
@@ -12405,7 +12657,7 @@
             </w:tcBorders>
             <w:shd w:color="auto" w:fill="auto" w:val="clear"/>
             <w:tcMar>
-              <w:left w:w="50" w:type="dxa"/>
+              <w:left w:w="40" w:type="dxa"/>
             </w:tcMar>
             <w:vAlign w:val="center"/>
           </w:tcPr>
@@ -12444,7 +12696,7 @@
             </w:tcBorders>
             <w:shd w:color="auto" w:fill="auto" w:val="clear"/>
             <w:tcMar>
-              <w:left w:w="50" w:type="dxa"/>
+              <w:left w:w="40" w:type="dxa"/>
             </w:tcMar>
             <w:vAlign w:val="center"/>
           </w:tcPr>
@@ -12483,7 +12735,7 @@
             </w:tcBorders>
             <w:shd w:color="auto" w:fill="auto" w:val="clear"/>
             <w:tcMar>
-              <w:left w:w="50" w:type="dxa"/>
+              <w:left w:w="40" w:type="dxa"/>
             </w:tcMar>
             <w:vAlign w:val="center"/>
           </w:tcPr>
@@ -12527,7 +12779,7 @@
             </w:tcBorders>
             <w:shd w:color="auto" w:fill="auto" w:val="clear"/>
             <w:tcMar>
-              <w:left w:w="50" w:type="dxa"/>
+              <w:left w:w="40" w:type="dxa"/>
             </w:tcMar>
             <w:vAlign w:val="center"/>
           </w:tcPr>
@@ -12565,7 +12817,7 @@
             </w:tcBorders>
             <w:shd w:color="auto" w:fill="auto" w:val="clear"/>
             <w:tcMar>
-              <w:left w:w="50" w:type="dxa"/>
+              <w:left w:w="40" w:type="dxa"/>
             </w:tcMar>
             <w:vAlign w:val="center"/>
           </w:tcPr>
@@ -12604,7 +12856,7 @@
             </w:tcBorders>
             <w:shd w:color="auto" w:fill="auto" w:val="clear"/>
             <w:tcMar>
-              <w:left w:w="50" w:type="dxa"/>
+              <w:left w:w="40" w:type="dxa"/>
             </w:tcMar>
             <w:vAlign w:val="center"/>
           </w:tcPr>
@@ -12643,7 +12895,7 @@
             </w:tcBorders>
             <w:shd w:color="auto" w:fill="auto" w:val="clear"/>
             <w:tcMar>
-              <w:left w:w="50" w:type="dxa"/>
+              <w:left w:w="40" w:type="dxa"/>
             </w:tcMar>
             <w:vAlign w:val="center"/>
           </w:tcPr>
@@ -12687,7 +12939,7 @@
             </w:tcBorders>
             <w:shd w:color="auto" w:fill="auto" w:val="clear"/>
             <w:tcMar>
-              <w:left w:w="50" w:type="dxa"/>
+              <w:left w:w="40" w:type="dxa"/>
             </w:tcMar>
             <w:vAlign w:val="center"/>
           </w:tcPr>
@@ -12725,7 +12977,7 @@
             </w:tcBorders>
             <w:shd w:color="auto" w:fill="auto" w:val="clear"/>
             <w:tcMar>
-              <w:left w:w="50" w:type="dxa"/>
+              <w:left w:w="40" w:type="dxa"/>
             </w:tcMar>
             <w:vAlign w:val="center"/>
           </w:tcPr>
@@ -12764,7 +13016,7 @@
             </w:tcBorders>
             <w:shd w:color="auto" w:fill="auto" w:val="clear"/>
             <w:tcMar>
-              <w:left w:w="50" w:type="dxa"/>
+              <w:left w:w="40" w:type="dxa"/>
             </w:tcMar>
             <w:vAlign w:val="center"/>
           </w:tcPr>
@@ -12803,7 +13055,7 @@
             </w:tcBorders>
             <w:shd w:color="auto" w:fill="auto" w:val="clear"/>
             <w:tcMar>
-              <w:left w:w="50" w:type="dxa"/>
+              <w:left w:w="40" w:type="dxa"/>
             </w:tcMar>
             <w:vAlign w:val="center"/>
           </w:tcPr>
@@ -12847,7 +13099,7 @@
             </w:tcBorders>
             <w:shd w:color="auto" w:fill="auto" w:val="clear"/>
             <w:tcMar>
-              <w:left w:w="50" w:type="dxa"/>
+              <w:left w:w="40" w:type="dxa"/>
             </w:tcMar>
             <w:vAlign w:val="center"/>
           </w:tcPr>
@@ -12885,7 +13137,7 @@
             </w:tcBorders>
             <w:shd w:color="auto" w:fill="auto" w:val="clear"/>
             <w:tcMar>
-              <w:left w:w="50" w:type="dxa"/>
+              <w:left w:w="40" w:type="dxa"/>
             </w:tcMar>
             <w:vAlign w:val="center"/>
           </w:tcPr>
@@ -12924,7 +13176,7 @@
             </w:tcBorders>
             <w:shd w:color="auto" w:fill="auto" w:val="clear"/>
             <w:tcMar>
-              <w:left w:w="50" w:type="dxa"/>
+              <w:left w:w="40" w:type="dxa"/>
             </w:tcMar>
             <w:vAlign w:val="center"/>
           </w:tcPr>
@@ -12963,7 +13215,7 @@
             </w:tcBorders>
             <w:shd w:color="auto" w:fill="auto" w:val="clear"/>
             <w:tcMar>
-              <w:left w:w="50" w:type="dxa"/>
+              <w:left w:w="40" w:type="dxa"/>
             </w:tcMar>
             <w:vAlign w:val="center"/>
           </w:tcPr>
@@ -13007,7 +13259,7 @@
             </w:tcBorders>
             <w:shd w:color="auto" w:fill="auto" w:val="clear"/>
             <w:tcMar>
-              <w:left w:w="50" w:type="dxa"/>
+              <w:left w:w="40" w:type="dxa"/>
             </w:tcMar>
             <w:vAlign w:val="center"/>
           </w:tcPr>
@@ -13045,7 +13297,7 @@
             </w:tcBorders>
             <w:shd w:color="auto" w:fill="auto" w:val="clear"/>
             <w:tcMar>
-              <w:left w:w="50" w:type="dxa"/>
+              <w:left w:w="40" w:type="dxa"/>
             </w:tcMar>
             <w:vAlign w:val="center"/>
           </w:tcPr>
@@ -13084,7 +13336,7 @@
             </w:tcBorders>
             <w:shd w:color="auto" w:fill="auto" w:val="clear"/>
             <w:tcMar>
-              <w:left w:w="50" w:type="dxa"/>
+              <w:left w:w="40" w:type="dxa"/>
             </w:tcMar>
             <w:vAlign w:val="center"/>
           </w:tcPr>
@@ -13123,7 +13375,7 @@
             </w:tcBorders>
             <w:shd w:color="auto" w:fill="auto" w:val="clear"/>
             <w:tcMar>
-              <w:left w:w="50" w:type="dxa"/>
+              <w:left w:w="40" w:type="dxa"/>
             </w:tcMar>
             <w:vAlign w:val="center"/>
           </w:tcPr>
@@ -13197,8 +13449,8 @@
           <w:color w:val="00000A"/>
         </w:rPr>
       </w:pPr>
-      <w:bookmarkStart w:id="32" w:name="h.4i7ojhp"/>
-      <w:bookmarkStart w:id="33" w:name="_Toc417545125"/>
+      <w:bookmarkStart w:id="32" w:name="_Toc417545125"/>
+      <w:bookmarkStart w:id="33" w:name="h.4i7ojhp"/>
       <w:bookmarkEnd w:id="32"/>
       <w:bookmarkEnd w:id="33"/>
       <w:r>
@@ -13338,8 +13590,8 @@
           <w:color w:val="00000A"/>
         </w:rPr>
       </w:pPr>
-      <w:bookmarkStart w:id="34" w:name="h.2xcytpi"/>
-      <w:bookmarkStart w:id="35" w:name="_Toc417545126"/>
+      <w:bookmarkStart w:id="34" w:name="_Toc417545126"/>
+      <w:bookmarkStart w:id="35" w:name="h.2xcytpi"/>
       <w:bookmarkEnd w:id="34"/>
       <w:bookmarkEnd w:id="35"/>
       <w:r>
@@ -13498,8 +13750,8 @@
           <w:color w:val="00000A"/>
         </w:rPr>
       </w:pPr>
-      <w:bookmarkStart w:id="36" w:name="h.1ci93xb"/>
-      <w:bookmarkStart w:id="37" w:name="_Toc417545127"/>
+      <w:bookmarkStart w:id="36" w:name="_Toc417545127"/>
+      <w:bookmarkStart w:id="37" w:name="h.1ci93xb"/>
       <w:bookmarkEnd w:id="36"/>
       <w:bookmarkEnd w:id="37"/>
       <w:r>
@@ -13556,7 +13808,7 @@
                   </pic:nvPicPr>
                   <pic:blipFill>
                     <a:blip r:embed="rId6"/>
-                    <a:srcRect l="862" t="6262" r="2349" b="3686"/>
+                    <a:srcRect l="862" t="6256" r="2349" b="3680"/>
                     <a:stretch>
                       <a:fillRect/>
                     </a:stretch>
@@ -13659,8 +13911,8 @@
           <w:color w:val="00000A"/>
         </w:rPr>
       </w:pPr>
-      <w:bookmarkStart w:id="38" w:name="h.3whwml4"/>
-      <w:bookmarkStart w:id="39" w:name="_Toc417545128"/>
+      <w:bookmarkStart w:id="38" w:name="_Toc417545128"/>
+      <w:bookmarkStart w:id="39" w:name="h.3whwml4"/>
       <w:bookmarkEnd w:id="38"/>
       <w:bookmarkEnd w:id="39"/>
       <w:r>
@@ -13684,8 +13936,8 @@
           <w:color w:val="00000A"/>
         </w:rPr>
       </w:pPr>
-      <w:bookmarkStart w:id="40" w:name="h.2bn6wsx"/>
-      <w:bookmarkStart w:id="41" w:name="_Toc417545129"/>
+      <w:bookmarkStart w:id="40" w:name="_Toc417545129"/>
+      <w:bookmarkStart w:id="41" w:name="h.2bn6wsx"/>
       <w:bookmarkEnd w:id="40"/>
       <w:bookmarkEnd w:id="41"/>
       <w:r>
@@ -14118,8 +14370,8 @@
           <w:color w:val="00000A"/>
         </w:rPr>
       </w:pPr>
-      <w:bookmarkStart w:id="42" w:name="h.qsh70q"/>
-      <w:bookmarkStart w:id="43" w:name="_Toc417545130"/>
+      <w:bookmarkStart w:id="42" w:name="_Toc417545130"/>
+      <w:bookmarkStart w:id="43" w:name="h.qsh70q"/>
       <w:bookmarkEnd w:id="42"/>
       <w:bookmarkEnd w:id="43"/>
       <w:r>
@@ -14536,8 +14788,8 @@
           <w:color w:val="00000A"/>
         </w:rPr>
       </w:pPr>
-      <w:bookmarkStart w:id="44" w:name="h.3as4poj"/>
-      <w:bookmarkStart w:id="45" w:name="_Toc417545131"/>
+      <w:bookmarkStart w:id="44" w:name="_Toc417545131"/>
+      <w:bookmarkStart w:id="45" w:name="h.3as4poj"/>
       <w:bookmarkEnd w:id="44"/>
       <w:bookmarkEnd w:id="45"/>
       <w:r>
@@ -14829,8 +15081,8 @@
           <w:color w:val="00000A"/>
         </w:rPr>
       </w:pPr>
-      <w:bookmarkStart w:id="46" w:name="h.1pxezwc"/>
-      <w:bookmarkStart w:id="47" w:name="_Toc417545132"/>
+      <w:bookmarkStart w:id="46" w:name="_Toc417545132"/>
+      <w:bookmarkStart w:id="47" w:name="h.1pxezwc"/>
       <w:bookmarkEnd w:id="46"/>
       <w:bookmarkEnd w:id="47"/>
       <w:r>
@@ -15005,8 +15257,8 @@
           <w:color w:val="00000A"/>
         </w:rPr>
       </w:pPr>
-      <w:bookmarkStart w:id="48" w:name="h.49x2ik5"/>
-      <w:bookmarkStart w:id="49" w:name="_Toc417545133"/>
+      <w:bookmarkStart w:id="48" w:name="_Toc417545133"/>
+      <w:bookmarkStart w:id="49" w:name="h.49x2ik5"/>
       <w:bookmarkEnd w:id="48"/>
       <w:bookmarkEnd w:id="49"/>
       <w:r>
@@ -15501,8 +15753,8 @@
           <w:color w:val="00000A"/>
         </w:rPr>
       </w:pPr>
-      <w:bookmarkStart w:id="50" w:name="h.2p2csry"/>
-      <w:bookmarkStart w:id="51" w:name="_Toc417545134"/>
+      <w:bookmarkStart w:id="50" w:name="_Toc417545134"/>
+      <w:bookmarkStart w:id="51" w:name="h.2p2csry"/>
       <w:bookmarkEnd w:id="50"/>
       <w:bookmarkEnd w:id="51"/>
       <w:r>
@@ -15939,9 +16191,9 @@
           <w:color w:val="00000A"/>
         </w:rPr>
       </w:pPr>
-      <w:bookmarkStart w:id="52" w:name="__DdeLink__2280_1866736003"/>
+      <w:bookmarkStart w:id="52" w:name="_Toc417545135"/>
       <w:bookmarkStart w:id="53" w:name="h.147n2zr"/>
-      <w:bookmarkStart w:id="54" w:name="_Toc417545135"/>
+      <w:bookmarkStart w:id="54" w:name="__DdeLink__2280_1866736003"/>
       <w:bookmarkEnd w:id="52"/>
       <w:bookmarkEnd w:id="53"/>
       <w:bookmarkEnd w:id="54"/>
@@ -16426,8 +16678,8 @@
           <w:color w:val="00000A"/>
         </w:rPr>
       </w:pPr>
-      <w:bookmarkStart w:id="55" w:name="h.3o7alnk"/>
-      <w:bookmarkStart w:id="56" w:name="_Toc417545136"/>
+      <w:bookmarkStart w:id="55" w:name="_Toc417545136"/>
+      <w:bookmarkStart w:id="56" w:name="h.3o7alnk"/>
       <w:bookmarkEnd w:id="55"/>
       <w:bookmarkEnd w:id="56"/>
       <w:r>
@@ -16444,10 +16696,7 @@
         <w:spacing w:before="0" w:after="0"/>
         <w:ind w:left="720" w:hanging="0"/>
         <w:jc w:val="both"/>
-        <w:rPr>
-          <w:rFonts w:ascii="Times New Roman" w:hAnsi="Times New Roman" w:cs="Times New Roman"/>
-          <w:color w:val="00000A"/>
-        </w:rPr>
+        <w:rPr/>
       </w:pPr>
       <w:r>
         <w:rPr>
@@ -16506,7 +16755,27 @@
           <w:color w:val="00000A"/>
           <w:shd w:fill="FFFFFF" w:val="clear"/>
         </w:rPr>
-        <w:t xml:space="preserve">, kurio dešinėje pusėje bus sąrašas visų komandų ir kairėje pusėje (kol kas) tušti laukai su visą informaciją apie kurią nors vieną komandą: komandos pavadinimas bei visų joje esančių programuotojų sąrašas. Visa informacija keičiama lygiai taip pat kaip buvo įvedama kuriant naują komandą ir galimos tos pačios klaidos. </w:t>
+        <w:t xml:space="preserve">, kurio dešinėje pusėje bus sąrašas visų komandų ir kairėje pusėje (kol kas) tušti laukai su visą informaciją apie kurią nors vieną komandą: komandos pavadinimas bei visų joje esančių programuotojų sąrašas. Visa informacija keičiama lygiai taip pat kaip buvo įvedama kuriant naują komandą ir galimos tos pačios klaidos, </w:t>
+      </w:r>
+      <w:r>
+        <w:rPr>
+          <w:rFonts w:eastAsia="Times New Roman" w:cs="Times New Roman" w:ascii="Times New Roman" w:hAnsi="Times New Roman"/>
+          <w:b/>
+          <w:bCs/>
+          <w:color w:val="00000A"/>
+          <w:shd w:fill="FFFFFF" w:val="clear"/>
+        </w:rPr>
+        <w:t xml:space="preserve">bet </w:t>
+      </w:r>
+      <w:r>
+        <w:rPr>
+          <w:rFonts w:eastAsia="Times New Roman" w:cs="Times New Roman" w:ascii="Times New Roman" w:hAnsi="Times New Roman"/>
+          <w:b w:val="false"/>
+          <w:bCs w:val="false"/>
+          <w:color w:val="00000A"/>
+          <w:shd w:fill="FFFFFF" w:val="clear"/>
+        </w:rPr>
+        <w:t>komandos praeitasis pavadinimas nebus lyginamas su dabartiniu.</w:t>
       </w:r>
     </w:p>
     <w:p>
@@ -16661,8 +16930,8 @@
           <w:color w:val="00000A"/>
         </w:rPr>
       </w:pPr>
-      <w:bookmarkStart w:id="57" w:name="h.23ckvvd"/>
-      <w:bookmarkStart w:id="58" w:name="_Toc417545137"/>
+      <w:bookmarkStart w:id="57" w:name="_Toc417545137"/>
+      <w:bookmarkStart w:id="58" w:name="h.23ckvvd"/>
       <w:bookmarkEnd w:id="57"/>
       <w:bookmarkEnd w:id="58"/>
       <w:r>
@@ -17083,8 +17352,8 @@
           <w:color w:val="00000A"/>
         </w:rPr>
       </w:pPr>
-      <w:bookmarkStart w:id="59" w:name="h.ihv636"/>
-      <w:bookmarkStart w:id="60" w:name="_Toc417545138"/>
+      <w:bookmarkStart w:id="59" w:name="_Toc417545138"/>
+      <w:bookmarkStart w:id="60" w:name="h.ihv636"/>
       <w:bookmarkEnd w:id="59"/>
       <w:bookmarkEnd w:id="60"/>
       <w:r>
@@ -17537,8 +17806,8 @@
           <w:color w:val="00000A"/>
         </w:rPr>
       </w:pPr>
-      <w:bookmarkStart w:id="61" w:name="h.nuqcu7noq10w"/>
-      <w:bookmarkStart w:id="62" w:name="_Toc417545139"/>
+      <w:bookmarkStart w:id="61" w:name="_Toc417545139"/>
+      <w:bookmarkStart w:id="62" w:name="h.nuqcu7noq10w"/>
       <w:bookmarkEnd w:id="61"/>
       <w:bookmarkEnd w:id="62"/>
       <w:r>
@@ -17723,8 +17992,8 @@
           <w:color w:val="00000A"/>
         </w:rPr>
       </w:pPr>
-      <w:bookmarkStart w:id="63" w:name="h.8lsw28jllqod"/>
-      <w:bookmarkStart w:id="64" w:name="_Toc417545140"/>
+      <w:bookmarkStart w:id="63" w:name="_Toc417545140"/>
+      <w:bookmarkStart w:id="64" w:name="h.8lsw28jllqod"/>
       <w:bookmarkEnd w:id="63"/>
       <w:bookmarkEnd w:id="64"/>
       <w:r>
@@ -17912,8 +18181,8 @@
           <w:color w:val="00000A"/>
         </w:rPr>
       </w:pPr>
-      <w:bookmarkStart w:id="65" w:name="h.fub9glbhzed6"/>
-      <w:bookmarkStart w:id="66" w:name="_Toc417545141"/>
+      <w:bookmarkStart w:id="65" w:name="_Toc417545141"/>
+      <w:bookmarkStart w:id="66" w:name="h.fub9glbhzed6"/>
       <w:bookmarkEnd w:id="65"/>
       <w:bookmarkEnd w:id="66"/>
       <w:r>
@@ -18100,8 +18369,8 @@
           <w:color w:val="00000A"/>
         </w:rPr>
       </w:pPr>
-      <w:bookmarkStart w:id="67" w:name="h.759llezhbzr1"/>
-      <w:bookmarkStart w:id="68" w:name="_Toc417545142"/>
+      <w:bookmarkStart w:id="67" w:name="_Toc417545142"/>
+      <w:bookmarkStart w:id="68" w:name="h.759llezhbzr1"/>
       <w:bookmarkEnd w:id="67"/>
       <w:bookmarkEnd w:id="68"/>
       <w:r>
@@ -18324,8 +18593,8 @@
           <w:color w:val="00000A"/>
         </w:rPr>
       </w:pPr>
-      <w:bookmarkStart w:id="69" w:name="h.mmd71y55asmj"/>
-      <w:bookmarkStart w:id="70" w:name="_Toc417545143"/>
+      <w:bookmarkStart w:id="69" w:name="_Toc417545143"/>
+      <w:bookmarkStart w:id="70" w:name="h.mmd71y55asmj"/>
       <w:bookmarkEnd w:id="69"/>
       <w:bookmarkEnd w:id="70"/>
       <w:r>
@@ -18343,10 +18612,7 @@
         <w:spacing w:before="0" w:after="0"/>
         <w:ind w:left="720" w:hanging="0"/>
         <w:jc w:val="both"/>
-        <w:rPr>
-          <w:rFonts w:ascii="Times New Roman" w:hAnsi="Times New Roman" w:cs="Times New Roman"/>
-          <w:color w:val="00000A"/>
-        </w:rPr>
+        <w:rPr/>
       </w:pPr>
       <w:r>
         <w:rPr>
@@ -18405,7 +18671,56 @@
           <w:color w:val="00000A"/>
           <w:shd w:fill="FFFFFF" w:val="clear"/>
         </w:rPr>
-        <w:t>” mygtuką.</w:t>
+        <w:t xml:space="preserve">” mygtuką. </w:t>
+      </w:r>
+      <w:r>
+        <w:rPr>
+          <w:rFonts w:eastAsia="Times New Roman" w:cs="Times New Roman" w:ascii="Times New Roman" w:hAnsi="Times New Roman"/>
+          <w:color w:val="00000A"/>
+          <w:shd w:fill="FFFFFF" w:val="clear"/>
+        </w:rPr>
+        <w:t>Programa rašomoj zonoje esantį tekstą ištrina ir žinučių lange pavaizduoja parašytą žinutę.</w:t>
+      </w:r>
+    </w:p>
+    <w:p>
+      <w:pPr>
+        <w:pStyle w:val="Normal"/>
+        <w:spacing w:before="0" w:after="0"/>
+        <w:ind w:left="720" w:hanging="0"/>
+        <w:jc w:val="both"/>
+        <w:rPr/>
+      </w:pPr>
+      <w:r>
+        <w:rPr>
+          <w:rFonts w:eastAsia="Times New Roman" w:cs="Times New Roman" w:ascii="Times New Roman" w:hAnsi="Times New Roman"/>
+          <w:color w:val="00000A"/>
+          <w:shd w:fill="FFFFFF" w:val="clear"/>
+        </w:rPr>
+        <w:tab/>
+      </w:r>
+      <w:r>
+        <w:rPr>
+          <w:rFonts w:eastAsia="Times New Roman" w:cs="Times New Roman" w:ascii="Times New Roman" w:hAnsi="Times New Roman"/>
+          <w:b/>
+          <w:bCs/>
+          <w:i/>
+          <w:iCs/>
+          <w:color w:val="00000A"/>
+          <w:shd w:fill="FFFFFF" w:val="clear"/>
+        </w:rPr>
+        <w:t>Jei</w:t>
+      </w:r>
+      <w:r>
+        <w:rPr>
+          <w:rFonts w:eastAsia="Times New Roman" w:cs="Times New Roman" w:ascii="Times New Roman" w:hAnsi="Times New Roman"/>
+          <w:b w:val="false"/>
+          <w:bCs w:val="false"/>
+          <w:i/>
+          <w:iCs/>
+          <w:color w:val="00000A"/>
+          <w:shd w:fill="FFFFFF" w:val="clear"/>
+        </w:rPr>
+        <w:t xml:space="preserve"> žinutės nepavyksta išsiųsti į sistemą, žinutė, kurią ką tik bandė išsiųst, bus vis tiek pavaizduota žinučių lange, bet bus paryškinta raudona spalva, nurodančia, jog žinutė nepasiekė sistemos.</w:t>
       </w:r>
     </w:p>
     <w:p>
@@ -18543,8 +18858,8 @@
           <w:color w:val="00000A"/>
         </w:rPr>
       </w:pPr>
-      <w:bookmarkStart w:id="71" w:name="h.1hmsyys"/>
-      <w:bookmarkStart w:id="72" w:name="_Toc417545144"/>
+      <w:bookmarkStart w:id="71" w:name="_Toc417545144"/>
+      <w:bookmarkStart w:id="72" w:name="h.1hmsyys"/>
       <w:bookmarkEnd w:id="71"/>
       <w:bookmarkEnd w:id="72"/>
       <w:r>
@@ -18575,7 +18890,7 @@
       <w:tblPr>
         <w:tblW w:w="9925" w:type="dxa"/>
         <w:jc w:val="left"/>
-        <w:tblInd w:w="-153" w:type="dxa"/>
+        <w:tblInd w:w="-163" w:type="dxa"/>
         <w:tblBorders>
           <w:top w:val="single" w:sz="8" w:space="0" w:color="000001"/>
           <w:left w:val="single" w:sz="8" w:space="0" w:color="000001"/>
@@ -18586,7 +18901,7 @@
         </w:tblBorders>
         <w:tblCellMar>
           <w:top w:w="100" w:type="dxa"/>
-          <w:left w:w="50" w:type="dxa"/>
+          <w:left w:w="40" w:type="dxa"/>
           <w:bottom w:w="100" w:type="dxa"/>
           <w:right w:w="100" w:type="dxa"/>
         </w:tblCellMar>
@@ -18619,7 +18934,7 @@
             </w:tcBorders>
             <w:shd w:color="auto" w:fill="auto" w:val="clear"/>
             <w:tcMar>
-              <w:left w:w="50" w:type="dxa"/>
+              <w:left w:w="40" w:type="dxa"/>
             </w:tcMar>
             <w:vAlign w:val="center"/>
           </w:tcPr>
@@ -18655,6 +18970,9 @@
               <w:insideV w:val="single" w:sz="8" w:space="0" w:color="000001"/>
             </w:tcBorders>
             <w:shd w:color="auto" w:fill="auto" w:val="clear"/>
+            <w:tcMar>
+              <w:left w:w="52" w:type="dxa"/>
+            </w:tcMar>
             <w:vAlign w:val="center"/>
           </w:tcPr>
           <w:p>
@@ -18691,6 +19009,9 @@
               <w:insideV w:val="single" w:sz="8" w:space="0" w:color="000001"/>
             </w:tcBorders>
             <w:shd w:color="auto" w:fill="auto" w:val="clear"/>
+            <w:tcMar>
+              <w:left w:w="52" w:type="dxa"/>
+            </w:tcMar>
             <w:vAlign w:val="center"/>
           </w:tcPr>
           <w:p>
@@ -18727,6 +19048,9 @@
               <w:insideV w:val="single" w:sz="8" w:space="0" w:color="000001"/>
             </w:tcBorders>
             <w:shd w:color="auto" w:fill="auto" w:val="clear"/>
+            <w:tcMar>
+              <w:left w:w="52" w:type="dxa"/>
+            </w:tcMar>
             <w:vAlign w:val="center"/>
           </w:tcPr>
           <w:p>
@@ -18763,6 +19087,9 @@
               <w:insideV w:val="single" w:sz="8" w:space="0" w:color="000001"/>
             </w:tcBorders>
             <w:shd w:color="auto" w:fill="auto" w:val="clear"/>
+            <w:tcMar>
+              <w:left w:w="52" w:type="dxa"/>
+            </w:tcMar>
             <w:vAlign w:val="center"/>
           </w:tcPr>
           <w:p>
@@ -18799,6 +19126,9 @@
               <w:insideV w:val="single" w:sz="8" w:space="0" w:color="000001"/>
             </w:tcBorders>
             <w:shd w:color="auto" w:fill="auto" w:val="clear"/>
+            <w:tcMar>
+              <w:left w:w="52" w:type="dxa"/>
+            </w:tcMar>
             <w:vAlign w:val="center"/>
           </w:tcPr>
           <w:p>
@@ -18835,6 +19165,9 @@
               <w:insideV w:val="single" w:sz="8" w:space="0" w:color="000001"/>
             </w:tcBorders>
             <w:shd w:color="auto" w:fill="auto" w:val="clear"/>
+            <w:tcMar>
+              <w:left w:w="52" w:type="dxa"/>
+            </w:tcMar>
             <w:vAlign w:val="center"/>
           </w:tcPr>
           <w:p>
@@ -18871,6 +19204,9 @@
               <w:insideV w:val="single" w:sz="8" w:space="0" w:color="000001"/>
             </w:tcBorders>
             <w:shd w:color="auto" w:fill="auto" w:val="clear"/>
+            <w:tcMar>
+              <w:left w:w="52" w:type="dxa"/>
+            </w:tcMar>
             <w:vAlign w:val="center"/>
           </w:tcPr>
           <w:p>
@@ -18913,7 +19249,7 @@
             </w:tcBorders>
             <w:shd w:color="auto" w:fill="auto" w:val="clear"/>
             <w:tcMar>
-              <w:left w:w="50" w:type="dxa"/>
+              <w:left w:w="40" w:type="dxa"/>
             </w:tcMar>
             <w:vAlign w:val="center"/>
           </w:tcPr>
@@ -18955,6 +19291,9 @@
               <w:insideV w:val="single" w:sz="8" w:space="0" w:color="000001"/>
             </w:tcBorders>
             <w:shd w:color="auto" w:fill="auto" w:val="clear"/>
+            <w:tcMar>
+              <w:left w:w="52" w:type="dxa"/>
+            </w:tcMar>
             <w:vAlign w:val="center"/>
           </w:tcPr>
           <w:p>
@@ -18991,6 +19330,9 @@
               <w:insideV w:val="single" w:sz="8" w:space="0" w:color="000001"/>
             </w:tcBorders>
             <w:shd w:color="auto" w:fill="auto" w:val="clear"/>
+            <w:tcMar>
+              <w:left w:w="52" w:type="dxa"/>
+            </w:tcMar>
             <w:vAlign w:val="center"/>
           </w:tcPr>
           <w:p>
@@ -19026,6 +19368,9 @@
               <w:insideV w:val="single" w:sz="8" w:space="0" w:color="000001"/>
             </w:tcBorders>
             <w:shd w:color="auto" w:fill="auto" w:val="clear"/>
+            <w:tcMar>
+              <w:left w:w="52" w:type="dxa"/>
+            </w:tcMar>
             <w:vAlign w:val="center"/>
           </w:tcPr>
           <w:p>
@@ -19061,6 +19406,9 @@
               <w:insideV w:val="single" w:sz="8" w:space="0" w:color="000001"/>
             </w:tcBorders>
             <w:shd w:color="auto" w:fill="auto" w:val="clear"/>
+            <w:tcMar>
+              <w:left w:w="52" w:type="dxa"/>
+            </w:tcMar>
             <w:vAlign w:val="center"/>
           </w:tcPr>
           <w:p>
@@ -19096,6 +19444,9 @@
               <w:insideV w:val="single" w:sz="8" w:space="0" w:color="000001"/>
             </w:tcBorders>
             <w:shd w:color="auto" w:fill="auto" w:val="clear"/>
+            <w:tcMar>
+              <w:left w:w="52" w:type="dxa"/>
+            </w:tcMar>
             <w:vAlign w:val="center"/>
           </w:tcPr>
           <w:p>
@@ -19131,6 +19482,9 @@
               <w:insideV w:val="single" w:sz="8" w:space="0" w:color="000001"/>
             </w:tcBorders>
             <w:shd w:color="auto" w:fill="auto" w:val="clear"/>
+            <w:tcMar>
+              <w:left w:w="52" w:type="dxa"/>
+            </w:tcMar>
             <w:vAlign w:val="center"/>
           </w:tcPr>
           <w:p>
@@ -19166,6 +19520,9 @@
               <w:insideV w:val="single" w:sz="8" w:space="0" w:color="000001"/>
             </w:tcBorders>
             <w:shd w:color="auto" w:fill="auto" w:val="clear"/>
+            <w:tcMar>
+              <w:left w:w="52" w:type="dxa"/>
+            </w:tcMar>
             <w:vAlign w:val="center"/>
           </w:tcPr>
           <w:p>
@@ -19207,7 +19564,7 @@
             </w:tcBorders>
             <w:shd w:color="auto" w:fill="auto" w:val="clear"/>
             <w:tcMar>
-              <w:left w:w="50" w:type="dxa"/>
+              <w:left w:w="40" w:type="dxa"/>
             </w:tcMar>
             <w:vAlign w:val="center"/>
           </w:tcPr>
@@ -19249,6 +19606,9 @@
               <w:insideV w:val="single" w:sz="8" w:space="0" w:color="000001"/>
             </w:tcBorders>
             <w:shd w:color="auto" w:fill="auto" w:val="clear"/>
+            <w:tcMar>
+              <w:left w:w="52" w:type="dxa"/>
+            </w:tcMar>
             <w:vAlign w:val="center"/>
           </w:tcPr>
           <w:p>
@@ -19284,6 +19644,9 @@
               <w:insideV w:val="single" w:sz="8" w:space="0" w:color="000001"/>
             </w:tcBorders>
             <w:shd w:color="auto" w:fill="auto" w:val="clear"/>
+            <w:tcMar>
+              <w:left w:w="52" w:type="dxa"/>
+            </w:tcMar>
             <w:vAlign w:val="center"/>
           </w:tcPr>
           <w:p>
@@ -19319,6 +19682,9 @@
               <w:insideV w:val="single" w:sz="8" w:space="0" w:color="000001"/>
             </w:tcBorders>
             <w:shd w:color="auto" w:fill="auto" w:val="clear"/>
+            <w:tcMar>
+              <w:left w:w="52" w:type="dxa"/>
+            </w:tcMar>
             <w:vAlign w:val="center"/>
           </w:tcPr>
           <w:p>
@@ -19354,6 +19720,9 @@
               <w:insideV w:val="single" w:sz="8" w:space="0" w:color="000001"/>
             </w:tcBorders>
             <w:shd w:color="auto" w:fill="auto" w:val="clear"/>
+            <w:tcMar>
+              <w:left w:w="52" w:type="dxa"/>
+            </w:tcMar>
             <w:vAlign w:val="center"/>
           </w:tcPr>
           <w:p>
@@ -19390,6 +19759,9 @@
               <w:insideV w:val="single" w:sz="8" w:space="0" w:color="000001"/>
             </w:tcBorders>
             <w:shd w:color="auto" w:fill="auto" w:val="clear"/>
+            <w:tcMar>
+              <w:left w:w="52" w:type="dxa"/>
+            </w:tcMar>
             <w:vAlign w:val="center"/>
           </w:tcPr>
           <w:p>
@@ -19425,6 +19797,9 @@
               <w:insideV w:val="single" w:sz="8" w:space="0" w:color="000001"/>
             </w:tcBorders>
             <w:shd w:color="auto" w:fill="auto" w:val="clear"/>
+            <w:tcMar>
+              <w:left w:w="52" w:type="dxa"/>
+            </w:tcMar>
             <w:vAlign w:val="center"/>
           </w:tcPr>
           <w:p>
@@ -19460,6 +19835,9 @@
               <w:insideV w:val="single" w:sz="8" w:space="0" w:color="000001"/>
             </w:tcBorders>
             <w:shd w:color="auto" w:fill="auto" w:val="clear"/>
+            <w:tcMar>
+              <w:left w:w="52" w:type="dxa"/>
+            </w:tcMar>
             <w:vAlign w:val="center"/>
           </w:tcPr>
           <w:p>
@@ -19501,7 +19879,7 @@
             </w:tcBorders>
             <w:shd w:color="auto" w:fill="auto" w:val="clear"/>
             <w:tcMar>
-              <w:left w:w="50" w:type="dxa"/>
+              <w:left w:w="40" w:type="dxa"/>
             </w:tcMar>
             <w:vAlign w:val="center"/>
           </w:tcPr>
@@ -19551,6 +19929,9 @@
               <w:insideV w:val="single" w:sz="8" w:space="0" w:color="000001"/>
             </w:tcBorders>
             <w:shd w:color="auto" w:fill="auto" w:val="clear"/>
+            <w:tcMar>
+              <w:left w:w="52" w:type="dxa"/>
+            </w:tcMar>
             <w:vAlign w:val="center"/>
           </w:tcPr>
           <w:p>
@@ -19586,6 +19967,9 @@
               <w:insideV w:val="single" w:sz="8" w:space="0" w:color="000001"/>
             </w:tcBorders>
             <w:shd w:color="auto" w:fill="auto" w:val="clear"/>
+            <w:tcMar>
+              <w:left w:w="52" w:type="dxa"/>
+            </w:tcMar>
             <w:vAlign w:val="center"/>
           </w:tcPr>
           <w:p>
@@ -19621,6 +20005,9 @@
               <w:insideV w:val="single" w:sz="8" w:space="0" w:color="000001"/>
             </w:tcBorders>
             <w:shd w:color="auto" w:fill="auto" w:val="clear"/>
+            <w:tcMar>
+              <w:left w:w="52" w:type="dxa"/>
+            </w:tcMar>
             <w:vAlign w:val="center"/>
           </w:tcPr>
           <w:p>
@@ -19656,6 +20043,9 @@
               <w:insideV w:val="single" w:sz="8" w:space="0" w:color="000001"/>
             </w:tcBorders>
             <w:shd w:color="auto" w:fill="auto" w:val="clear"/>
+            <w:tcMar>
+              <w:left w:w="52" w:type="dxa"/>
+            </w:tcMar>
             <w:vAlign w:val="center"/>
           </w:tcPr>
           <w:p>
@@ -19692,6 +20082,9 @@
               <w:insideV w:val="single" w:sz="8" w:space="0" w:color="000001"/>
             </w:tcBorders>
             <w:shd w:color="auto" w:fill="auto" w:val="clear"/>
+            <w:tcMar>
+              <w:left w:w="52" w:type="dxa"/>
+            </w:tcMar>
             <w:vAlign w:val="center"/>
           </w:tcPr>
           <w:p>
@@ -19728,6 +20121,9 @@
               <w:insideV w:val="single" w:sz="8" w:space="0" w:color="000001"/>
             </w:tcBorders>
             <w:shd w:color="auto" w:fill="auto" w:val="clear"/>
+            <w:tcMar>
+              <w:left w:w="52" w:type="dxa"/>
+            </w:tcMar>
             <w:vAlign w:val="center"/>
           </w:tcPr>
           <w:p>
@@ -19763,6 +20159,9 @@
               <w:insideV w:val="single" w:sz="8" w:space="0" w:color="000001"/>
             </w:tcBorders>
             <w:shd w:color="auto" w:fill="auto" w:val="clear"/>
+            <w:tcMar>
+              <w:left w:w="52" w:type="dxa"/>
+            </w:tcMar>
             <w:vAlign w:val="center"/>
           </w:tcPr>
           <w:p>
@@ -19804,7 +20203,7 @@
             </w:tcBorders>
             <w:shd w:color="auto" w:fill="auto" w:val="clear"/>
             <w:tcMar>
-              <w:left w:w="50" w:type="dxa"/>
+              <w:left w:w="40" w:type="dxa"/>
             </w:tcMar>
             <w:vAlign w:val="center"/>
           </w:tcPr>
@@ -19846,6 +20245,9 @@
               <w:insideV w:val="single" w:sz="8" w:space="0" w:color="000001"/>
             </w:tcBorders>
             <w:shd w:color="auto" w:fill="auto" w:val="clear"/>
+            <w:tcMar>
+              <w:left w:w="52" w:type="dxa"/>
+            </w:tcMar>
             <w:vAlign w:val="center"/>
           </w:tcPr>
           <w:p>
@@ -19881,6 +20283,9 @@
               <w:insideV w:val="single" w:sz="8" w:space="0" w:color="000001"/>
             </w:tcBorders>
             <w:shd w:color="auto" w:fill="auto" w:val="clear"/>
+            <w:tcMar>
+              <w:left w:w="52" w:type="dxa"/>
+            </w:tcMar>
             <w:vAlign w:val="center"/>
           </w:tcPr>
           <w:p>
@@ -19916,6 +20321,9 @@
               <w:insideV w:val="single" w:sz="8" w:space="0" w:color="000001"/>
             </w:tcBorders>
             <w:shd w:color="auto" w:fill="auto" w:val="clear"/>
+            <w:tcMar>
+              <w:left w:w="52" w:type="dxa"/>
+            </w:tcMar>
             <w:vAlign w:val="center"/>
           </w:tcPr>
           <w:p>
@@ -19951,6 +20359,9 @@
               <w:insideV w:val="single" w:sz="8" w:space="0" w:color="000001"/>
             </w:tcBorders>
             <w:shd w:color="auto" w:fill="auto" w:val="clear"/>
+            <w:tcMar>
+              <w:left w:w="52" w:type="dxa"/>
+            </w:tcMar>
             <w:vAlign w:val="center"/>
           </w:tcPr>
           <w:p>
@@ -19986,6 +20397,9 @@
               <w:insideV w:val="single" w:sz="8" w:space="0" w:color="000001"/>
             </w:tcBorders>
             <w:shd w:color="auto" w:fill="auto" w:val="clear"/>
+            <w:tcMar>
+              <w:left w:w="52" w:type="dxa"/>
+            </w:tcMar>
             <w:vAlign w:val="center"/>
           </w:tcPr>
           <w:p>
@@ -20021,6 +20435,9 @@
               <w:insideV w:val="single" w:sz="8" w:space="0" w:color="000001"/>
             </w:tcBorders>
             <w:shd w:color="auto" w:fill="auto" w:val="clear"/>
+            <w:tcMar>
+              <w:left w:w="52" w:type="dxa"/>
+            </w:tcMar>
             <w:vAlign w:val="center"/>
           </w:tcPr>
           <w:p>
@@ -20056,6 +20473,9 @@
               <w:insideV w:val="single" w:sz="8" w:space="0" w:color="000001"/>
             </w:tcBorders>
             <w:shd w:color="auto" w:fill="auto" w:val="clear"/>
+            <w:tcMar>
+              <w:left w:w="52" w:type="dxa"/>
+            </w:tcMar>
             <w:vAlign w:val="center"/>
           </w:tcPr>
           <w:p>
@@ -20097,7 +20517,7 @@
             </w:tcBorders>
             <w:shd w:color="auto" w:fill="auto" w:val="clear"/>
             <w:tcMar>
-              <w:left w:w="50" w:type="dxa"/>
+              <w:left w:w="40" w:type="dxa"/>
             </w:tcMar>
             <w:vAlign w:val="center"/>
           </w:tcPr>
@@ -20147,6 +20567,9 @@
               <w:insideV w:val="single" w:sz="8" w:space="0" w:color="000001"/>
             </w:tcBorders>
             <w:shd w:color="auto" w:fill="auto" w:val="clear"/>
+            <w:tcMar>
+              <w:left w:w="52" w:type="dxa"/>
+            </w:tcMar>
             <w:vAlign w:val="center"/>
           </w:tcPr>
           <w:p>
@@ -20182,6 +20605,9 @@
               <w:insideV w:val="single" w:sz="8" w:space="0" w:color="000001"/>
             </w:tcBorders>
             <w:shd w:color="auto" w:fill="auto" w:val="clear"/>
+            <w:tcMar>
+              <w:left w:w="52" w:type="dxa"/>
+            </w:tcMar>
             <w:vAlign w:val="center"/>
           </w:tcPr>
           <w:p>
@@ -20217,6 +20643,9 @@
               <w:insideV w:val="single" w:sz="8" w:space="0" w:color="000001"/>
             </w:tcBorders>
             <w:shd w:color="auto" w:fill="auto" w:val="clear"/>
+            <w:tcMar>
+              <w:left w:w="52" w:type="dxa"/>
+            </w:tcMar>
             <w:vAlign w:val="center"/>
           </w:tcPr>
           <w:p>
@@ -20252,6 +20681,9 @@
               <w:insideV w:val="single" w:sz="8" w:space="0" w:color="000001"/>
             </w:tcBorders>
             <w:shd w:color="auto" w:fill="auto" w:val="clear"/>
+            <w:tcMar>
+              <w:left w:w="52" w:type="dxa"/>
+            </w:tcMar>
             <w:vAlign w:val="center"/>
           </w:tcPr>
           <w:p>
@@ -20288,6 +20720,9 @@
               <w:insideV w:val="single" w:sz="8" w:space="0" w:color="000001"/>
             </w:tcBorders>
             <w:shd w:color="auto" w:fill="auto" w:val="clear"/>
+            <w:tcMar>
+              <w:left w:w="52" w:type="dxa"/>
+            </w:tcMar>
             <w:vAlign w:val="center"/>
           </w:tcPr>
           <w:p>
@@ -20323,6 +20758,9 @@
               <w:insideV w:val="single" w:sz="8" w:space="0" w:color="000001"/>
             </w:tcBorders>
             <w:shd w:color="auto" w:fill="auto" w:val="clear"/>
+            <w:tcMar>
+              <w:left w:w="52" w:type="dxa"/>
+            </w:tcMar>
             <w:vAlign w:val="center"/>
           </w:tcPr>
           <w:p>
@@ -20358,6 +20796,9 @@
               <w:insideV w:val="single" w:sz="8" w:space="0" w:color="000001"/>
             </w:tcBorders>
             <w:shd w:color="auto" w:fill="auto" w:val="clear"/>
+            <w:tcMar>
+              <w:left w:w="52" w:type="dxa"/>
+            </w:tcMar>
             <w:vAlign w:val="center"/>
           </w:tcPr>
           <w:p>
@@ -20399,7 +20840,7 @@
             </w:tcBorders>
             <w:shd w:color="auto" w:fill="auto" w:val="clear"/>
             <w:tcMar>
-              <w:left w:w="50" w:type="dxa"/>
+              <w:left w:w="40" w:type="dxa"/>
             </w:tcMar>
             <w:vAlign w:val="center"/>
           </w:tcPr>
@@ -20440,6 +20881,9 @@
               <w:insideV w:val="single" w:sz="8" w:space="0" w:color="000001"/>
             </w:tcBorders>
             <w:shd w:color="auto" w:fill="auto" w:val="clear"/>
+            <w:tcMar>
+              <w:left w:w="52" w:type="dxa"/>
+            </w:tcMar>
             <w:vAlign w:val="center"/>
           </w:tcPr>
           <w:p>
@@ -20475,6 +20919,9 @@
               <w:insideV w:val="single" w:sz="8" w:space="0" w:color="000001"/>
             </w:tcBorders>
             <w:shd w:color="auto" w:fill="auto" w:val="clear"/>
+            <w:tcMar>
+              <w:left w:w="52" w:type="dxa"/>
+            </w:tcMar>
             <w:vAlign w:val="center"/>
           </w:tcPr>
           <w:p>
@@ -20510,6 +20957,9 @@
               <w:insideV w:val="single" w:sz="8" w:space="0" w:color="000001"/>
             </w:tcBorders>
             <w:shd w:color="auto" w:fill="auto" w:val="clear"/>
+            <w:tcMar>
+              <w:left w:w="52" w:type="dxa"/>
+            </w:tcMar>
             <w:vAlign w:val="center"/>
           </w:tcPr>
           <w:p>
@@ -20545,6 +20995,9 @@
               <w:insideV w:val="single" w:sz="8" w:space="0" w:color="000001"/>
             </w:tcBorders>
             <w:shd w:color="auto" w:fill="auto" w:val="clear"/>
+            <w:tcMar>
+              <w:left w:w="52" w:type="dxa"/>
+            </w:tcMar>
             <w:vAlign w:val="center"/>
           </w:tcPr>
           <w:p>
@@ -20581,6 +21034,9 @@
               <w:insideV w:val="single" w:sz="8" w:space="0" w:color="000001"/>
             </w:tcBorders>
             <w:shd w:color="auto" w:fill="auto" w:val="clear"/>
+            <w:tcMar>
+              <w:left w:w="52" w:type="dxa"/>
+            </w:tcMar>
             <w:vAlign w:val="center"/>
           </w:tcPr>
           <w:p>
@@ -20616,6 +21072,9 @@
               <w:insideV w:val="single" w:sz="8" w:space="0" w:color="000001"/>
             </w:tcBorders>
             <w:shd w:color="auto" w:fill="auto" w:val="clear"/>
+            <w:tcMar>
+              <w:left w:w="52" w:type="dxa"/>
+            </w:tcMar>
             <w:vAlign w:val="center"/>
           </w:tcPr>
           <w:p>
@@ -20651,6 +21110,9 @@
               <w:insideV w:val="single" w:sz="8" w:space="0" w:color="000001"/>
             </w:tcBorders>
             <w:shd w:color="auto" w:fill="auto" w:val="clear"/>
+            <w:tcMar>
+              <w:left w:w="52" w:type="dxa"/>
+            </w:tcMar>
             <w:vAlign w:val="center"/>
           </w:tcPr>
           <w:p>
@@ -20692,7 +21154,7 @@
             </w:tcBorders>
             <w:shd w:color="auto" w:fill="auto" w:val="clear"/>
             <w:tcMar>
-              <w:left w:w="50" w:type="dxa"/>
+              <w:left w:w="40" w:type="dxa"/>
             </w:tcMar>
             <w:vAlign w:val="center"/>
           </w:tcPr>
@@ -20734,6 +21196,9 @@
               <w:insideV w:val="single" w:sz="8" w:space="0" w:color="000001"/>
             </w:tcBorders>
             <w:shd w:color="auto" w:fill="auto" w:val="clear"/>
+            <w:tcMar>
+              <w:left w:w="52" w:type="dxa"/>
+            </w:tcMar>
             <w:vAlign w:val="center"/>
           </w:tcPr>
           <w:p>
@@ -20769,6 +21234,9 @@
               <w:insideV w:val="single" w:sz="8" w:space="0" w:color="000001"/>
             </w:tcBorders>
             <w:shd w:color="auto" w:fill="auto" w:val="clear"/>
+            <w:tcMar>
+              <w:left w:w="52" w:type="dxa"/>
+            </w:tcMar>
             <w:vAlign w:val="center"/>
           </w:tcPr>
           <w:p>
@@ -20804,6 +21272,9 @@
               <w:insideV w:val="single" w:sz="8" w:space="0" w:color="000001"/>
             </w:tcBorders>
             <w:shd w:color="auto" w:fill="auto" w:val="clear"/>
+            <w:tcMar>
+              <w:left w:w="52" w:type="dxa"/>
+            </w:tcMar>
             <w:vAlign w:val="center"/>
           </w:tcPr>
           <w:p>
@@ -20839,6 +21310,9 @@
               <w:insideV w:val="single" w:sz="8" w:space="0" w:color="000001"/>
             </w:tcBorders>
             <w:shd w:color="auto" w:fill="auto" w:val="clear"/>
+            <w:tcMar>
+              <w:left w:w="52" w:type="dxa"/>
+            </w:tcMar>
             <w:vAlign w:val="center"/>
           </w:tcPr>
           <w:p>
@@ -20874,6 +21348,9 @@
               <w:insideV w:val="single" w:sz="8" w:space="0" w:color="000001"/>
             </w:tcBorders>
             <w:shd w:color="auto" w:fill="auto" w:val="clear"/>
+            <w:tcMar>
+              <w:left w:w="52" w:type="dxa"/>
+            </w:tcMar>
             <w:vAlign w:val="center"/>
           </w:tcPr>
           <w:p>
@@ -20909,6 +21386,9 @@
               <w:insideV w:val="single" w:sz="8" w:space="0" w:color="000001"/>
             </w:tcBorders>
             <w:shd w:color="auto" w:fill="auto" w:val="clear"/>
+            <w:tcMar>
+              <w:left w:w="52" w:type="dxa"/>
+            </w:tcMar>
             <w:vAlign w:val="center"/>
           </w:tcPr>
           <w:p>
@@ -20945,6 +21425,9 @@
               <w:insideV w:val="single" w:sz="8" w:space="0" w:color="000001"/>
             </w:tcBorders>
             <w:shd w:color="auto" w:fill="auto" w:val="clear"/>
+            <w:tcMar>
+              <w:left w:w="52" w:type="dxa"/>
+            </w:tcMar>
             <w:vAlign w:val="center"/>
           </w:tcPr>
           <w:p>
@@ -20987,7 +21470,7 @@
             </w:tcBorders>
             <w:shd w:color="auto" w:fill="auto" w:val="clear"/>
             <w:tcMar>
-              <w:left w:w="50" w:type="dxa"/>
+              <w:left w:w="40" w:type="dxa"/>
             </w:tcMar>
             <w:vAlign w:val="center"/>
           </w:tcPr>
@@ -21029,6 +21512,9 @@
               <w:insideV w:val="single" w:sz="8" w:space="0" w:color="000001"/>
             </w:tcBorders>
             <w:shd w:color="auto" w:fill="auto" w:val="clear"/>
+            <w:tcMar>
+              <w:left w:w="52" w:type="dxa"/>
+            </w:tcMar>
             <w:vAlign w:val="center"/>
           </w:tcPr>
           <w:p>
@@ -21064,6 +21550,9 @@
               <w:insideV w:val="single" w:sz="8" w:space="0" w:color="000001"/>
             </w:tcBorders>
             <w:shd w:color="auto" w:fill="auto" w:val="clear"/>
+            <w:tcMar>
+              <w:left w:w="52" w:type="dxa"/>
+            </w:tcMar>
             <w:vAlign w:val="center"/>
           </w:tcPr>
           <w:p>
@@ -21100,6 +21589,9 @@
               <w:insideV w:val="single" w:sz="8" w:space="0" w:color="000001"/>
             </w:tcBorders>
             <w:shd w:color="auto" w:fill="auto" w:val="clear"/>
+            <w:tcMar>
+              <w:left w:w="52" w:type="dxa"/>
+            </w:tcMar>
             <w:vAlign w:val="center"/>
           </w:tcPr>
           <w:p>
@@ -21135,6 +21627,9 @@
               <w:insideV w:val="single" w:sz="8" w:space="0" w:color="000001"/>
             </w:tcBorders>
             <w:shd w:color="auto" w:fill="auto" w:val="clear"/>
+            <w:tcMar>
+              <w:left w:w="52" w:type="dxa"/>
+            </w:tcMar>
             <w:vAlign w:val="center"/>
           </w:tcPr>
           <w:p>
@@ -21170,6 +21665,9 @@
               <w:insideV w:val="single" w:sz="8" w:space="0" w:color="000001"/>
             </w:tcBorders>
             <w:shd w:color="auto" w:fill="auto" w:val="clear"/>
+            <w:tcMar>
+              <w:left w:w="52" w:type="dxa"/>
+            </w:tcMar>
             <w:vAlign w:val="center"/>
           </w:tcPr>
           <w:p>
@@ -21205,6 +21703,9 @@
               <w:insideV w:val="single" w:sz="8" w:space="0" w:color="000001"/>
             </w:tcBorders>
             <w:shd w:color="auto" w:fill="auto" w:val="clear"/>
+            <w:tcMar>
+              <w:left w:w="52" w:type="dxa"/>
+            </w:tcMar>
             <w:vAlign w:val="center"/>
           </w:tcPr>
           <w:p>
@@ -21240,6 +21741,9 @@
               <w:insideV w:val="single" w:sz="8" w:space="0" w:color="000001"/>
             </w:tcBorders>
             <w:shd w:color="auto" w:fill="auto" w:val="clear"/>
+            <w:tcMar>
+              <w:left w:w="52" w:type="dxa"/>
+            </w:tcMar>
             <w:vAlign w:val="center"/>
           </w:tcPr>
           <w:p>
@@ -21281,7 +21785,7 @@
             </w:tcBorders>
             <w:shd w:color="auto" w:fill="auto" w:val="clear"/>
             <w:tcMar>
-              <w:left w:w="50" w:type="dxa"/>
+              <w:left w:w="40" w:type="dxa"/>
             </w:tcMar>
             <w:vAlign w:val="center"/>
           </w:tcPr>
@@ -21331,6 +21835,9 @@
               <w:insideV w:val="single" w:sz="8" w:space="0" w:color="000001"/>
             </w:tcBorders>
             <w:shd w:color="auto" w:fill="auto" w:val="clear"/>
+            <w:tcMar>
+              <w:left w:w="52" w:type="dxa"/>
+            </w:tcMar>
             <w:vAlign w:val="center"/>
           </w:tcPr>
           <w:p>
@@ -21366,6 +21873,9 @@
               <w:insideV w:val="single" w:sz="8" w:space="0" w:color="000001"/>
             </w:tcBorders>
             <w:shd w:color="auto" w:fill="auto" w:val="clear"/>
+            <w:tcMar>
+              <w:left w:w="52" w:type="dxa"/>
+            </w:tcMar>
             <w:vAlign w:val="center"/>
           </w:tcPr>
           <w:p>
@@ -21401,6 +21911,9 @@
               <w:insideV w:val="single" w:sz="8" w:space="0" w:color="000001"/>
             </w:tcBorders>
             <w:shd w:color="auto" w:fill="auto" w:val="clear"/>
+            <w:tcMar>
+              <w:left w:w="52" w:type="dxa"/>
+            </w:tcMar>
             <w:vAlign w:val="center"/>
           </w:tcPr>
           <w:p>
@@ -21436,6 +21949,9 @@
               <w:insideV w:val="single" w:sz="8" w:space="0" w:color="000001"/>
             </w:tcBorders>
             <w:shd w:color="auto" w:fill="auto" w:val="clear"/>
+            <w:tcMar>
+              <w:left w:w="52" w:type="dxa"/>
+            </w:tcMar>
             <w:vAlign w:val="center"/>
           </w:tcPr>
           <w:p>
@@ -21471,6 +21987,9 @@
               <w:insideV w:val="single" w:sz="8" w:space="0" w:color="000001"/>
             </w:tcBorders>
             <w:shd w:color="auto" w:fill="auto" w:val="clear"/>
+            <w:tcMar>
+              <w:left w:w="52" w:type="dxa"/>
+            </w:tcMar>
             <w:vAlign w:val="center"/>
           </w:tcPr>
           <w:p>
@@ -21506,6 +22025,9 @@
               <w:insideV w:val="single" w:sz="8" w:space="0" w:color="000001"/>
             </w:tcBorders>
             <w:shd w:color="auto" w:fill="auto" w:val="clear"/>
+            <w:tcMar>
+              <w:left w:w="52" w:type="dxa"/>
+            </w:tcMar>
             <w:vAlign w:val="center"/>
           </w:tcPr>
           <w:p>
@@ -21541,6 +22063,9 @@
               <w:insideV w:val="single" w:sz="8" w:space="0" w:color="000001"/>
             </w:tcBorders>
             <w:shd w:color="auto" w:fill="auto" w:val="clear"/>
+            <w:tcMar>
+              <w:left w:w="52" w:type="dxa"/>
+            </w:tcMar>
             <w:vAlign w:val="center"/>
           </w:tcPr>
           <w:p>
@@ -21583,7 +22108,7 @@
             </w:tcBorders>
             <w:shd w:color="auto" w:fill="auto" w:val="clear"/>
             <w:tcMar>
-              <w:left w:w="50" w:type="dxa"/>
+              <w:left w:w="40" w:type="dxa"/>
             </w:tcMar>
             <w:vAlign w:val="center"/>
           </w:tcPr>
@@ -21625,6 +22150,9 @@
               <w:insideV w:val="single" w:sz="8" w:space="0" w:color="000001"/>
             </w:tcBorders>
             <w:shd w:color="auto" w:fill="auto" w:val="clear"/>
+            <w:tcMar>
+              <w:left w:w="52" w:type="dxa"/>
+            </w:tcMar>
             <w:vAlign w:val="center"/>
           </w:tcPr>
           <w:p>
@@ -21660,6 +22188,9 @@
               <w:insideV w:val="single" w:sz="8" w:space="0" w:color="000001"/>
             </w:tcBorders>
             <w:shd w:color="auto" w:fill="auto" w:val="clear"/>
+            <w:tcMar>
+              <w:left w:w="52" w:type="dxa"/>
+            </w:tcMar>
             <w:vAlign w:val="center"/>
           </w:tcPr>
           <w:p>
@@ -21695,6 +22226,9 @@
               <w:insideV w:val="single" w:sz="8" w:space="0" w:color="000001"/>
             </w:tcBorders>
             <w:shd w:color="auto" w:fill="auto" w:val="clear"/>
+            <w:tcMar>
+              <w:left w:w="52" w:type="dxa"/>
+            </w:tcMar>
             <w:vAlign w:val="center"/>
           </w:tcPr>
           <w:p>
@@ -21731,6 +22265,9 @@
               <w:insideV w:val="single" w:sz="8" w:space="0" w:color="000001"/>
             </w:tcBorders>
             <w:shd w:color="auto" w:fill="auto" w:val="clear"/>
+            <w:tcMar>
+              <w:left w:w="52" w:type="dxa"/>
+            </w:tcMar>
             <w:vAlign w:val="center"/>
           </w:tcPr>
           <w:p>
@@ -21766,6 +22303,9 @@
               <w:insideV w:val="single" w:sz="8" w:space="0" w:color="000001"/>
             </w:tcBorders>
             <w:shd w:color="auto" w:fill="auto" w:val="clear"/>
+            <w:tcMar>
+              <w:left w:w="52" w:type="dxa"/>
+            </w:tcMar>
             <w:vAlign w:val="center"/>
           </w:tcPr>
           <w:p>
@@ -21801,6 +22341,9 @@
               <w:insideV w:val="single" w:sz="8" w:space="0" w:color="000001"/>
             </w:tcBorders>
             <w:shd w:color="auto" w:fill="auto" w:val="clear"/>
+            <w:tcMar>
+              <w:left w:w="52" w:type="dxa"/>
+            </w:tcMar>
             <w:vAlign w:val="center"/>
           </w:tcPr>
           <w:p>
@@ -21836,6 +22379,9 @@
               <w:insideV w:val="single" w:sz="8" w:space="0" w:color="000001"/>
             </w:tcBorders>
             <w:shd w:color="auto" w:fill="auto" w:val="clear"/>
+            <w:tcMar>
+              <w:left w:w="52" w:type="dxa"/>
+            </w:tcMar>
             <w:vAlign w:val="center"/>
           </w:tcPr>
           <w:p>
@@ -21877,7 +22423,7 @@
             </w:tcBorders>
             <w:shd w:color="auto" w:fill="auto" w:val="clear"/>
             <w:tcMar>
-              <w:left w:w="50" w:type="dxa"/>
+              <w:left w:w="40" w:type="dxa"/>
             </w:tcMar>
             <w:vAlign w:val="center"/>
           </w:tcPr>
@@ -21919,6 +22465,9 @@
               <w:insideV w:val="single" w:sz="8" w:space="0" w:color="000001"/>
             </w:tcBorders>
             <w:shd w:color="auto" w:fill="auto" w:val="clear"/>
+            <w:tcMar>
+              <w:left w:w="52" w:type="dxa"/>
+            </w:tcMar>
             <w:vAlign w:val="center"/>
           </w:tcPr>
           <w:p>
@@ -21954,6 +22503,9 @@
               <w:insideV w:val="single" w:sz="8" w:space="0" w:color="000001"/>
             </w:tcBorders>
             <w:shd w:color="auto" w:fill="auto" w:val="clear"/>
+            <w:tcMar>
+              <w:left w:w="52" w:type="dxa"/>
+            </w:tcMar>
             <w:vAlign w:val="center"/>
           </w:tcPr>
           <w:p>
@@ -21989,6 +22541,9 @@
               <w:insideV w:val="single" w:sz="8" w:space="0" w:color="000001"/>
             </w:tcBorders>
             <w:shd w:color="auto" w:fill="auto" w:val="clear"/>
+            <w:tcMar>
+              <w:left w:w="52" w:type="dxa"/>
+            </w:tcMar>
             <w:vAlign w:val="center"/>
           </w:tcPr>
           <w:p>
@@ -22025,6 +22580,9 @@
               <w:insideV w:val="single" w:sz="8" w:space="0" w:color="000001"/>
             </w:tcBorders>
             <w:shd w:color="auto" w:fill="auto" w:val="clear"/>
+            <w:tcMar>
+              <w:left w:w="52" w:type="dxa"/>
+            </w:tcMar>
             <w:vAlign w:val="center"/>
           </w:tcPr>
           <w:p>
@@ -22060,6 +22618,9 @@
               <w:insideV w:val="single" w:sz="8" w:space="0" w:color="000001"/>
             </w:tcBorders>
             <w:shd w:color="auto" w:fill="auto" w:val="clear"/>
+            <w:tcMar>
+              <w:left w:w="52" w:type="dxa"/>
+            </w:tcMar>
             <w:vAlign w:val="center"/>
           </w:tcPr>
           <w:p>
@@ -22095,6 +22656,9 @@
               <w:insideV w:val="single" w:sz="8" w:space="0" w:color="000001"/>
             </w:tcBorders>
             <w:shd w:color="auto" w:fill="auto" w:val="clear"/>
+            <w:tcMar>
+              <w:left w:w="52" w:type="dxa"/>
+            </w:tcMar>
             <w:vAlign w:val="center"/>
           </w:tcPr>
           <w:p>
@@ -22130,6 +22694,9 @@
               <w:insideV w:val="single" w:sz="8" w:space="0" w:color="000001"/>
             </w:tcBorders>
             <w:shd w:color="auto" w:fill="auto" w:val="clear"/>
+            <w:tcMar>
+              <w:left w:w="52" w:type="dxa"/>
+            </w:tcMar>
             <w:vAlign w:val="center"/>
           </w:tcPr>
           <w:p>
@@ -22171,7 +22738,7 @@
             </w:tcBorders>
             <w:shd w:color="auto" w:fill="auto" w:val="clear"/>
             <w:tcMar>
-              <w:left w:w="50" w:type="dxa"/>
+              <w:left w:w="40" w:type="dxa"/>
             </w:tcMar>
             <w:vAlign w:val="center"/>
           </w:tcPr>
@@ -22213,6 +22780,9 @@
               <w:insideV w:val="single" w:sz="8" w:space="0" w:color="000001"/>
             </w:tcBorders>
             <w:shd w:color="auto" w:fill="auto" w:val="clear"/>
+            <w:tcMar>
+              <w:left w:w="52" w:type="dxa"/>
+            </w:tcMar>
             <w:vAlign w:val="center"/>
           </w:tcPr>
           <w:p>
@@ -22248,6 +22818,9 @@
               <w:insideV w:val="single" w:sz="8" w:space="0" w:color="000001"/>
             </w:tcBorders>
             <w:shd w:color="auto" w:fill="auto" w:val="clear"/>
+            <w:tcMar>
+              <w:left w:w="52" w:type="dxa"/>
+            </w:tcMar>
             <w:vAlign w:val="center"/>
           </w:tcPr>
           <w:p>
@@ -22283,6 +22856,9 @@
               <w:insideV w:val="single" w:sz="8" w:space="0" w:color="000001"/>
             </w:tcBorders>
             <w:shd w:color="auto" w:fill="auto" w:val="clear"/>
+            <w:tcMar>
+              <w:left w:w="52" w:type="dxa"/>
+            </w:tcMar>
             <w:vAlign w:val="center"/>
           </w:tcPr>
           <w:p>
@@ -22319,6 +22895,9 @@
               <w:insideV w:val="single" w:sz="8" w:space="0" w:color="000001"/>
             </w:tcBorders>
             <w:shd w:color="auto" w:fill="auto" w:val="clear"/>
+            <w:tcMar>
+              <w:left w:w="52" w:type="dxa"/>
+            </w:tcMar>
             <w:vAlign w:val="center"/>
           </w:tcPr>
           <w:p>
@@ -22354,6 +22933,9 @@
               <w:insideV w:val="single" w:sz="8" w:space="0" w:color="000001"/>
             </w:tcBorders>
             <w:shd w:color="auto" w:fill="auto" w:val="clear"/>
+            <w:tcMar>
+              <w:left w:w="52" w:type="dxa"/>
+            </w:tcMar>
             <w:vAlign w:val="center"/>
           </w:tcPr>
           <w:p>
@@ -22389,6 +22971,9 @@
               <w:insideV w:val="single" w:sz="8" w:space="0" w:color="000001"/>
             </w:tcBorders>
             <w:shd w:color="auto" w:fill="auto" w:val="clear"/>
+            <w:tcMar>
+              <w:left w:w="52" w:type="dxa"/>
+            </w:tcMar>
             <w:vAlign w:val="center"/>
           </w:tcPr>
           <w:p>
@@ -22424,6 +23009,9 @@
               <w:insideV w:val="single" w:sz="8" w:space="0" w:color="000001"/>
             </w:tcBorders>
             <w:shd w:color="auto" w:fill="auto" w:val="clear"/>
+            <w:tcMar>
+              <w:left w:w="52" w:type="dxa"/>
+            </w:tcMar>
             <w:vAlign w:val="center"/>
           </w:tcPr>
           <w:p>
@@ -22465,7 +23053,7 @@
             </w:tcBorders>
             <w:shd w:color="auto" w:fill="auto" w:val="clear"/>
             <w:tcMar>
-              <w:left w:w="50" w:type="dxa"/>
+              <w:left w:w="40" w:type="dxa"/>
             </w:tcMar>
             <w:vAlign w:val="center"/>
           </w:tcPr>
@@ -22507,6 +23095,9 @@
               <w:insideV w:val="single" w:sz="8" w:space="0" w:color="000001"/>
             </w:tcBorders>
             <w:shd w:color="auto" w:fill="auto" w:val="clear"/>
+            <w:tcMar>
+              <w:left w:w="52" w:type="dxa"/>
+            </w:tcMar>
             <w:vAlign w:val="center"/>
           </w:tcPr>
           <w:p>
@@ -22542,6 +23133,9 @@
               <w:insideV w:val="single" w:sz="8" w:space="0" w:color="000001"/>
             </w:tcBorders>
             <w:shd w:color="auto" w:fill="auto" w:val="clear"/>
+            <w:tcMar>
+              <w:left w:w="52" w:type="dxa"/>
+            </w:tcMar>
             <w:vAlign w:val="center"/>
           </w:tcPr>
           <w:p>
@@ -22577,6 +23171,9 @@
               <w:insideV w:val="single" w:sz="8" w:space="0" w:color="000001"/>
             </w:tcBorders>
             <w:shd w:color="auto" w:fill="auto" w:val="clear"/>
+            <w:tcMar>
+              <w:left w:w="52" w:type="dxa"/>
+            </w:tcMar>
             <w:vAlign w:val="center"/>
           </w:tcPr>
           <w:p>
@@ -22612,6 +23209,9 @@
               <w:insideV w:val="single" w:sz="8" w:space="0" w:color="000001"/>
             </w:tcBorders>
             <w:shd w:color="auto" w:fill="auto" w:val="clear"/>
+            <w:tcMar>
+              <w:left w:w="52" w:type="dxa"/>
+            </w:tcMar>
             <w:vAlign w:val="center"/>
           </w:tcPr>
           <w:p>
@@ -22647,6 +23247,9 @@
               <w:insideV w:val="single" w:sz="8" w:space="0" w:color="000001"/>
             </w:tcBorders>
             <w:shd w:color="auto" w:fill="auto" w:val="clear"/>
+            <w:tcMar>
+              <w:left w:w="52" w:type="dxa"/>
+            </w:tcMar>
             <w:vAlign w:val="center"/>
           </w:tcPr>
           <w:p>
@@ -22682,6 +23285,9 @@
               <w:insideV w:val="single" w:sz="8" w:space="0" w:color="000001"/>
             </w:tcBorders>
             <w:shd w:color="auto" w:fill="auto" w:val="clear"/>
+            <w:tcMar>
+              <w:left w:w="52" w:type="dxa"/>
+            </w:tcMar>
             <w:vAlign w:val="center"/>
           </w:tcPr>
           <w:p>
@@ -22717,6 +23323,9 @@
               <w:insideV w:val="single" w:sz="8" w:space="0" w:color="000001"/>
             </w:tcBorders>
             <w:shd w:color="auto" w:fill="auto" w:val="clear"/>
+            <w:tcMar>
+              <w:left w:w="52" w:type="dxa"/>
+            </w:tcMar>
             <w:vAlign w:val="center"/>
           </w:tcPr>
           <w:p>
@@ -22758,7 +23367,7 @@
             </w:tcBorders>
             <w:shd w:color="auto" w:fill="auto" w:val="clear"/>
             <w:tcMar>
-              <w:left w:w="50" w:type="dxa"/>
+              <w:left w:w="40" w:type="dxa"/>
             </w:tcMar>
             <w:vAlign w:val="center"/>
           </w:tcPr>
@@ -22800,6 +23409,9 @@
               <w:insideV w:val="single" w:sz="8" w:space="0" w:color="000001"/>
             </w:tcBorders>
             <w:shd w:color="auto" w:fill="auto" w:val="clear"/>
+            <w:tcMar>
+              <w:left w:w="52" w:type="dxa"/>
+            </w:tcMar>
             <w:vAlign w:val="center"/>
           </w:tcPr>
           <w:p>
@@ -22835,6 +23447,9 @@
               <w:insideV w:val="single" w:sz="8" w:space="0" w:color="000001"/>
             </w:tcBorders>
             <w:shd w:color="auto" w:fill="auto" w:val="clear"/>
+            <w:tcMar>
+              <w:left w:w="52" w:type="dxa"/>
+            </w:tcMar>
             <w:vAlign w:val="center"/>
           </w:tcPr>
           <w:p>
@@ -22870,6 +23485,9 @@
               <w:insideV w:val="single" w:sz="8" w:space="0" w:color="000001"/>
             </w:tcBorders>
             <w:shd w:color="auto" w:fill="auto" w:val="clear"/>
+            <w:tcMar>
+              <w:left w:w="52" w:type="dxa"/>
+            </w:tcMar>
             <w:vAlign w:val="center"/>
           </w:tcPr>
           <w:p>
@@ -22905,6 +23523,9 @@
               <w:insideV w:val="single" w:sz="8" w:space="0" w:color="000001"/>
             </w:tcBorders>
             <w:shd w:color="auto" w:fill="auto" w:val="clear"/>
+            <w:tcMar>
+              <w:left w:w="52" w:type="dxa"/>
+            </w:tcMar>
             <w:vAlign w:val="center"/>
           </w:tcPr>
           <w:p>
@@ -22940,6 +23561,9 @@
               <w:insideV w:val="single" w:sz="8" w:space="0" w:color="000001"/>
             </w:tcBorders>
             <w:shd w:color="auto" w:fill="auto" w:val="clear"/>
+            <w:tcMar>
+              <w:left w:w="52" w:type="dxa"/>
+            </w:tcMar>
             <w:vAlign w:val="center"/>
           </w:tcPr>
           <w:p>
@@ -22975,6 +23599,9 @@
               <w:insideV w:val="single" w:sz="8" w:space="0" w:color="000001"/>
             </w:tcBorders>
             <w:shd w:color="auto" w:fill="auto" w:val="clear"/>
+            <w:tcMar>
+              <w:left w:w="52" w:type="dxa"/>
+            </w:tcMar>
             <w:vAlign w:val="center"/>
           </w:tcPr>
           <w:p>
@@ -23010,6 +23637,9 @@
               <w:insideV w:val="single" w:sz="8" w:space="0" w:color="000001"/>
             </w:tcBorders>
             <w:shd w:color="auto" w:fill="auto" w:val="clear"/>
+            <w:tcMar>
+              <w:left w:w="52" w:type="dxa"/>
+            </w:tcMar>
             <w:vAlign w:val="center"/>
           </w:tcPr>
           <w:p>
@@ -23051,7 +23681,7 @@
             </w:tcBorders>
             <w:shd w:color="auto" w:fill="auto" w:val="clear"/>
             <w:tcMar>
-              <w:left w:w="50" w:type="dxa"/>
+              <w:left w:w="40" w:type="dxa"/>
             </w:tcMar>
             <w:vAlign w:val="center"/>
           </w:tcPr>
@@ -23093,6 +23723,9 @@
               <w:insideV w:val="single" w:sz="8" w:space="0" w:color="000001"/>
             </w:tcBorders>
             <w:shd w:color="auto" w:fill="auto" w:val="clear"/>
+            <w:tcMar>
+              <w:left w:w="52" w:type="dxa"/>
+            </w:tcMar>
             <w:vAlign w:val="center"/>
           </w:tcPr>
           <w:p>
@@ -23128,6 +23761,9 @@
               <w:insideV w:val="single" w:sz="8" w:space="0" w:color="000001"/>
             </w:tcBorders>
             <w:shd w:color="auto" w:fill="auto" w:val="clear"/>
+            <w:tcMar>
+              <w:left w:w="52" w:type="dxa"/>
+            </w:tcMar>
             <w:vAlign w:val="center"/>
           </w:tcPr>
           <w:p>
@@ -23163,6 +23799,9 @@
               <w:insideV w:val="single" w:sz="8" w:space="0" w:color="000001"/>
             </w:tcBorders>
             <w:shd w:color="auto" w:fill="auto" w:val="clear"/>
+            <w:tcMar>
+              <w:left w:w="52" w:type="dxa"/>
+            </w:tcMar>
             <w:vAlign w:val="center"/>
           </w:tcPr>
           <w:p>
@@ -23198,6 +23837,9 @@
               <w:insideV w:val="single" w:sz="8" w:space="0" w:color="000001"/>
             </w:tcBorders>
             <w:shd w:color="auto" w:fill="auto" w:val="clear"/>
+            <w:tcMar>
+              <w:left w:w="52" w:type="dxa"/>
+            </w:tcMar>
             <w:vAlign w:val="center"/>
           </w:tcPr>
           <w:p>
@@ -23233,6 +23875,9 @@
               <w:insideV w:val="single" w:sz="8" w:space="0" w:color="000001"/>
             </w:tcBorders>
             <w:shd w:color="auto" w:fill="auto" w:val="clear"/>
+            <w:tcMar>
+              <w:left w:w="52" w:type="dxa"/>
+            </w:tcMar>
             <w:vAlign w:val="center"/>
           </w:tcPr>
           <w:p>
@@ -23268,6 +23913,9 @@
               <w:insideV w:val="single" w:sz="8" w:space="0" w:color="000001"/>
             </w:tcBorders>
             <w:shd w:color="auto" w:fill="auto" w:val="clear"/>
+            <w:tcMar>
+              <w:left w:w="52" w:type="dxa"/>
+            </w:tcMar>
             <w:vAlign w:val="center"/>
           </w:tcPr>
           <w:p>
@@ -23303,6 +23951,9 @@
               <w:insideV w:val="single" w:sz="8" w:space="0" w:color="000001"/>
             </w:tcBorders>
             <w:shd w:color="auto" w:fill="auto" w:val="clear"/>
+            <w:tcMar>
+              <w:left w:w="52" w:type="dxa"/>
+            </w:tcMar>
             <w:vAlign w:val="center"/>
           </w:tcPr>
           <w:p>
@@ -23344,7 +23995,7 @@
             </w:tcBorders>
             <w:shd w:color="auto" w:fill="auto" w:val="clear"/>
             <w:tcMar>
-              <w:left w:w="50" w:type="dxa"/>
+              <w:left w:w="40" w:type="dxa"/>
             </w:tcMar>
             <w:vAlign w:val="center"/>
           </w:tcPr>
@@ -23395,6 +24046,9 @@
               <w:insideV w:val="single" w:sz="8" w:space="0" w:color="000001"/>
             </w:tcBorders>
             <w:shd w:color="auto" w:fill="auto" w:val="clear"/>
+            <w:tcMar>
+              <w:left w:w="52" w:type="dxa"/>
+            </w:tcMar>
             <w:vAlign w:val="center"/>
           </w:tcPr>
           <w:p>
@@ -23430,6 +24084,9 @@
               <w:insideV w:val="single" w:sz="8" w:space="0" w:color="000001"/>
             </w:tcBorders>
             <w:shd w:color="auto" w:fill="auto" w:val="clear"/>
+            <w:tcMar>
+              <w:left w:w="52" w:type="dxa"/>
+            </w:tcMar>
             <w:vAlign w:val="center"/>
           </w:tcPr>
           <w:p>
@@ -23465,6 +24122,9 @@
               <w:insideV w:val="single" w:sz="8" w:space="0" w:color="000001"/>
             </w:tcBorders>
             <w:shd w:color="auto" w:fill="auto" w:val="clear"/>
+            <w:tcMar>
+              <w:left w:w="52" w:type="dxa"/>
+            </w:tcMar>
             <w:vAlign w:val="center"/>
           </w:tcPr>
           <w:p>
@@ -23500,6 +24160,9 @@
               <w:insideV w:val="single" w:sz="8" w:space="0" w:color="000001"/>
             </w:tcBorders>
             <w:shd w:color="auto" w:fill="auto" w:val="clear"/>
+            <w:tcMar>
+              <w:left w:w="52" w:type="dxa"/>
+            </w:tcMar>
             <w:vAlign w:val="center"/>
           </w:tcPr>
           <w:p>
@@ -23535,6 +24198,9 @@
               <w:insideV w:val="single" w:sz="8" w:space="0" w:color="000001"/>
             </w:tcBorders>
             <w:shd w:color="auto" w:fill="auto" w:val="clear"/>
+            <w:tcMar>
+              <w:left w:w="52" w:type="dxa"/>
+            </w:tcMar>
             <w:vAlign w:val="center"/>
           </w:tcPr>
           <w:p>
@@ -23571,6 +24237,9 @@
               <w:insideV w:val="single" w:sz="8" w:space="0" w:color="000001"/>
             </w:tcBorders>
             <w:shd w:color="auto" w:fill="auto" w:val="clear"/>
+            <w:tcMar>
+              <w:left w:w="52" w:type="dxa"/>
+            </w:tcMar>
             <w:vAlign w:val="center"/>
           </w:tcPr>
           <w:p>
@@ -23606,6 +24275,9 @@
               <w:insideV w:val="single" w:sz="8" w:space="0" w:color="000001"/>
             </w:tcBorders>
             <w:shd w:color="auto" w:fill="auto" w:val="clear"/>
+            <w:tcMar>
+              <w:left w:w="52" w:type="dxa"/>
+            </w:tcMar>
             <w:vAlign w:val="center"/>
           </w:tcPr>
           <w:p>
@@ -23647,7 +24319,7 @@
             </w:tcBorders>
             <w:shd w:color="auto" w:fill="auto" w:val="clear"/>
             <w:tcMar>
-              <w:left w:w="50" w:type="dxa"/>
+              <w:left w:w="40" w:type="dxa"/>
             </w:tcMar>
             <w:vAlign w:val="center"/>
           </w:tcPr>
@@ -23689,6 +24361,9 @@
               <w:insideV w:val="single" w:sz="8" w:space="0" w:color="000001"/>
             </w:tcBorders>
             <w:shd w:color="auto" w:fill="auto" w:val="clear"/>
+            <w:tcMar>
+              <w:left w:w="52" w:type="dxa"/>
+            </w:tcMar>
             <w:vAlign w:val="center"/>
           </w:tcPr>
           <w:p>
@@ -23724,6 +24399,9 @@
               <w:insideV w:val="single" w:sz="8" w:space="0" w:color="000001"/>
             </w:tcBorders>
             <w:shd w:color="auto" w:fill="auto" w:val="clear"/>
+            <w:tcMar>
+              <w:left w:w="52" w:type="dxa"/>
+            </w:tcMar>
             <w:vAlign w:val="center"/>
           </w:tcPr>
           <w:p>
@@ -23759,6 +24437,9 @@
               <w:insideV w:val="single" w:sz="8" w:space="0" w:color="000001"/>
             </w:tcBorders>
             <w:shd w:color="auto" w:fill="auto" w:val="clear"/>
+            <w:tcMar>
+              <w:left w:w="52" w:type="dxa"/>
+            </w:tcMar>
             <w:vAlign w:val="center"/>
           </w:tcPr>
           <w:p>
@@ -23794,6 +24475,9 @@
               <w:insideV w:val="single" w:sz="8" w:space="0" w:color="000001"/>
             </w:tcBorders>
             <w:shd w:color="auto" w:fill="auto" w:val="clear"/>
+            <w:tcMar>
+              <w:left w:w="52" w:type="dxa"/>
+            </w:tcMar>
             <w:vAlign w:val="center"/>
           </w:tcPr>
           <w:p>
@@ -23829,6 +24513,9 @@
               <w:insideV w:val="single" w:sz="8" w:space="0" w:color="000001"/>
             </w:tcBorders>
             <w:shd w:color="auto" w:fill="auto" w:val="clear"/>
+            <w:tcMar>
+              <w:left w:w="52" w:type="dxa"/>
+            </w:tcMar>
             <w:vAlign w:val="center"/>
           </w:tcPr>
           <w:p>
@@ -23864,6 +24551,9 @@
               <w:insideV w:val="single" w:sz="8" w:space="0" w:color="000001"/>
             </w:tcBorders>
             <w:shd w:color="auto" w:fill="auto" w:val="clear"/>
+            <w:tcMar>
+              <w:left w:w="52" w:type="dxa"/>
+            </w:tcMar>
             <w:vAlign w:val="center"/>
           </w:tcPr>
           <w:p>
@@ -23900,6 +24590,9 @@
               <w:insideV w:val="single" w:sz="8" w:space="0" w:color="000001"/>
             </w:tcBorders>
             <w:shd w:color="auto" w:fill="auto" w:val="clear"/>
+            <w:tcMar>
+              <w:left w:w="52" w:type="dxa"/>
+            </w:tcMar>
             <w:vAlign w:val="center"/>
           </w:tcPr>
           <w:p>
@@ -23941,7 +24634,7 @@
             </w:tcBorders>
             <w:shd w:color="auto" w:fill="auto" w:val="clear"/>
             <w:tcMar>
-              <w:left w:w="50" w:type="dxa"/>
+              <w:left w:w="40" w:type="dxa"/>
             </w:tcMar>
             <w:vAlign w:val="center"/>
           </w:tcPr>
@@ -23983,6 +24676,9 @@
               <w:insideV w:val="single" w:sz="8" w:space="0" w:color="000001"/>
             </w:tcBorders>
             <w:shd w:color="auto" w:fill="auto" w:val="clear"/>
+            <w:tcMar>
+              <w:left w:w="52" w:type="dxa"/>
+            </w:tcMar>
             <w:vAlign w:val="center"/>
           </w:tcPr>
           <w:p>
@@ -24018,6 +24714,9 @@
               <w:insideV w:val="single" w:sz="8" w:space="0" w:color="000001"/>
             </w:tcBorders>
             <w:shd w:color="auto" w:fill="auto" w:val="clear"/>
+            <w:tcMar>
+              <w:left w:w="52" w:type="dxa"/>
+            </w:tcMar>
             <w:vAlign w:val="center"/>
           </w:tcPr>
           <w:p>
@@ -24053,6 +24752,9 @@
               <w:insideV w:val="single" w:sz="8" w:space="0" w:color="000001"/>
             </w:tcBorders>
             <w:shd w:color="auto" w:fill="auto" w:val="clear"/>
+            <w:tcMar>
+              <w:left w:w="52" w:type="dxa"/>
+            </w:tcMar>
             <w:vAlign w:val="center"/>
           </w:tcPr>
           <w:p>
@@ -24088,6 +24790,9 @@
               <w:insideV w:val="single" w:sz="8" w:space="0" w:color="000001"/>
             </w:tcBorders>
             <w:shd w:color="auto" w:fill="auto" w:val="clear"/>
+            <w:tcMar>
+              <w:left w:w="52" w:type="dxa"/>
+            </w:tcMar>
             <w:vAlign w:val="center"/>
           </w:tcPr>
           <w:p>
@@ -24123,6 +24828,9 @@
               <w:insideV w:val="single" w:sz="8" w:space="0" w:color="000001"/>
             </w:tcBorders>
             <w:shd w:color="auto" w:fill="auto" w:val="clear"/>
+            <w:tcMar>
+              <w:left w:w="52" w:type="dxa"/>
+            </w:tcMar>
             <w:vAlign w:val="center"/>
           </w:tcPr>
           <w:p>
@@ -24158,6 +24866,9 @@
               <w:insideV w:val="single" w:sz="8" w:space="0" w:color="000001"/>
             </w:tcBorders>
             <w:shd w:color="auto" w:fill="auto" w:val="clear"/>
+            <w:tcMar>
+              <w:left w:w="52" w:type="dxa"/>
+            </w:tcMar>
             <w:vAlign w:val="center"/>
           </w:tcPr>
           <w:p>
@@ -24194,6 +24905,9 @@
               <w:insideV w:val="single" w:sz="8" w:space="0" w:color="000001"/>
             </w:tcBorders>
             <w:shd w:color="auto" w:fill="auto" w:val="clear"/>
+            <w:tcMar>
+              <w:left w:w="52" w:type="dxa"/>
+            </w:tcMar>
             <w:vAlign w:val="center"/>
           </w:tcPr>
           <w:p>
@@ -24235,7 +24949,7 @@
             </w:tcBorders>
             <w:shd w:color="auto" w:fill="auto" w:val="clear"/>
             <w:tcMar>
-              <w:left w:w="50" w:type="dxa"/>
+              <w:left w:w="40" w:type="dxa"/>
             </w:tcMar>
             <w:vAlign w:val="center"/>
           </w:tcPr>
@@ -24277,6 +24991,9 @@
               <w:insideV w:val="single" w:sz="8" w:space="0" w:color="000001"/>
             </w:tcBorders>
             <w:shd w:color="auto" w:fill="auto" w:val="clear"/>
+            <w:tcMar>
+              <w:left w:w="52" w:type="dxa"/>
+            </w:tcMar>
             <w:vAlign w:val="center"/>
           </w:tcPr>
           <w:p>
@@ -24312,6 +25029,9 @@
               <w:insideV w:val="single" w:sz="8" w:space="0" w:color="000001"/>
             </w:tcBorders>
             <w:shd w:color="auto" w:fill="auto" w:val="clear"/>
+            <w:tcMar>
+              <w:left w:w="52" w:type="dxa"/>
+            </w:tcMar>
             <w:vAlign w:val="center"/>
           </w:tcPr>
           <w:p>
@@ -24347,6 +25067,9 @@
               <w:insideV w:val="single" w:sz="8" w:space="0" w:color="000001"/>
             </w:tcBorders>
             <w:shd w:color="auto" w:fill="auto" w:val="clear"/>
+            <w:tcMar>
+              <w:left w:w="52" w:type="dxa"/>
+            </w:tcMar>
             <w:vAlign w:val="center"/>
           </w:tcPr>
           <w:p>
@@ -24382,6 +25105,9 @@
               <w:insideV w:val="single" w:sz="8" w:space="0" w:color="000001"/>
             </w:tcBorders>
             <w:shd w:color="auto" w:fill="auto" w:val="clear"/>
+            <w:tcMar>
+              <w:left w:w="52" w:type="dxa"/>
+            </w:tcMar>
             <w:vAlign w:val="center"/>
           </w:tcPr>
           <w:p>
@@ -24417,6 +25143,9 @@
               <w:insideV w:val="single" w:sz="8" w:space="0" w:color="000001"/>
             </w:tcBorders>
             <w:shd w:color="auto" w:fill="auto" w:val="clear"/>
+            <w:tcMar>
+              <w:left w:w="52" w:type="dxa"/>
+            </w:tcMar>
             <w:vAlign w:val="center"/>
           </w:tcPr>
           <w:p>
@@ -24452,6 +25181,9 @@
               <w:insideV w:val="single" w:sz="8" w:space="0" w:color="000001"/>
             </w:tcBorders>
             <w:shd w:color="auto" w:fill="auto" w:val="clear"/>
+            <w:tcMar>
+              <w:left w:w="52" w:type="dxa"/>
+            </w:tcMar>
             <w:vAlign w:val="center"/>
           </w:tcPr>
           <w:p>
@@ -24487,6 +25219,9 @@
               <w:insideV w:val="single" w:sz="8" w:space="0" w:color="000001"/>
             </w:tcBorders>
             <w:shd w:color="auto" w:fill="auto" w:val="clear"/>
+            <w:tcMar>
+              <w:left w:w="52" w:type="dxa"/>
+            </w:tcMar>
             <w:vAlign w:val="center"/>
           </w:tcPr>
           <w:p>
@@ -24529,7 +25264,7 @@
             </w:tcBorders>
             <w:shd w:color="auto" w:fill="auto" w:val="clear"/>
             <w:tcMar>
-              <w:left w:w="50" w:type="dxa"/>
+              <w:left w:w="40" w:type="dxa"/>
             </w:tcMar>
             <w:vAlign w:val="center"/>
           </w:tcPr>
@@ -24571,6 +25306,9 @@
               <w:insideV w:val="single" w:sz="8" w:space="0" w:color="000001"/>
             </w:tcBorders>
             <w:shd w:color="auto" w:fill="auto" w:val="clear"/>
+            <w:tcMar>
+              <w:left w:w="52" w:type="dxa"/>
+            </w:tcMar>
             <w:vAlign w:val="center"/>
           </w:tcPr>
           <w:p>
@@ -24606,6 +25344,9 @@
               <w:insideV w:val="single" w:sz="8" w:space="0" w:color="000001"/>
             </w:tcBorders>
             <w:shd w:color="auto" w:fill="auto" w:val="clear"/>
+            <w:tcMar>
+              <w:left w:w="52" w:type="dxa"/>
+            </w:tcMar>
             <w:vAlign w:val="center"/>
           </w:tcPr>
           <w:p>
@@ -24641,6 +25382,9 @@
               <w:insideV w:val="single" w:sz="8" w:space="0" w:color="000001"/>
             </w:tcBorders>
             <w:shd w:color="auto" w:fill="auto" w:val="clear"/>
+            <w:tcMar>
+              <w:left w:w="52" w:type="dxa"/>
+            </w:tcMar>
             <w:vAlign w:val="center"/>
           </w:tcPr>
           <w:p>
@@ -24676,6 +25420,9 @@
               <w:insideV w:val="single" w:sz="8" w:space="0" w:color="000001"/>
             </w:tcBorders>
             <w:shd w:color="auto" w:fill="auto" w:val="clear"/>
+            <w:tcMar>
+              <w:left w:w="52" w:type="dxa"/>
+            </w:tcMar>
             <w:vAlign w:val="center"/>
           </w:tcPr>
           <w:p>
@@ -24711,6 +25458,9 @@
               <w:insideV w:val="single" w:sz="8" w:space="0" w:color="000001"/>
             </w:tcBorders>
             <w:shd w:color="auto" w:fill="auto" w:val="clear"/>
+            <w:tcMar>
+              <w:left w:w="52" w:type="dxa"/>
+            </w:tcMar>
             <w:vAlign w:val="center"/>
           </w:tcPr>
           <w:p>
@@ -24746,6 +25496,9 @@
               <w:insideV w:val="single" w:sz="8" w:space="0" w:color="000001"/>
             </w:tcBorders>
             <w:shd w:color="auto" w:fill="auto" w:val="clear"/>
+            <w:tcMar>
+              <w:left w:w="52" w:type="dxa"/>
+            </w:tcMar>
             <w:vAlign w:val="center"/>
           </w:tcPr>
           <w:p>
@@ -24781,6 +25534,9 @@
               <w:insideV w:val="single" w:sz="8" w:space="0" w:color="000001"/>
             </w:tcBorders>
             <w:shd w:color="auto" w:fill="auto" w:val="clear"/>
+            <w:tcMar>
+              <w:left w:w="52" w:type="dxa"/>
+            </w:tcMar>
             <w:vAlign w:val="center"/>
           </w:tcPr>
           <w:p>
@@ -24854,8 +25610,8 @@
           <w:color w:val="00000A"/>
         </w:rPr>
       </w:pPr>
-      <w:bookmarkStart w:id="73" w:name="h.alvh4nc903jb"/>
-      <w:bookmarkStart w:id="74" w:name="_Toc417545145"/>
+      <w:bookmarkStart w:id="73" w:name="_Toc417545145"/>
+      <w:bookmarkStart w:id="74" w:name="h.alvh4nc903jb"/>
       <w:bookmarkEnd w:id="73"/>
       <w:bookmarkEnd w:id="74"/>
       <w:r>
@@ -24999,8 +25755,8 @@
           <w:color w:val="00000A"/>
         </w:rPr>
       </w:pPr>
-      <w:bookmarkStart w:id="75" w:name="h.kjruhp34soxs"/>
-      <w:bookmarkStart w:id="76" w:name="_Toc417545146"/>
+      <w:bookmarkStart w:id="75" w:name="_Toc417545146"/>
+      <w:bookmarkStart w:id="76" w:name="h.kjruhp34soxs"/>
       <w:bookmarkEnd w:id="75"/>
       <w:bookmarkEnd w:id="76"/>
       <w:r>
@@ -25125,8 +25881,8 @@
           <w:color w:val="00000A"/>
         </w:rPr>
       </w:pPr>
-      <w:bookmarkStart w:id="77" w:name="h.2grqrue"/>
-      <w:bookmarkStart w:id="78" w:name="_Toc417545147"/>
+      <w:bookmarkStart w:id="77" w:name="_Toc417545147"/>
+      <w:bookmarkStart w:id="78" w:name="h.2grqrue"/>
       <w:bookmarkEnd w:id="77"/>
       <w:bookmarkEnd w:id="78"/>
       <w:r>
@@ -25150,8 +25906,8 @@
           <w:color w:val="00000A"/>
         </w:rPr>
       </w:pPr>
-      <w:bookmarkStart w:id="79" w:name="h.vx1227"/>
-      <w:bookmarkStart w:id="80" w:name="_Toc417545148"/>
+      <w:bookmarkStart w:id="79" w:name="_Toc417545148"/>
+      <w:bookmarkStart w:id="80" w:name="h.vx1227"/>
       <w:bookmarkEnd w:id="79"/>
       <w:bookmarkEnd w:id="80"/>
       <w:r>
@@ -25291,8 +26047,8 @@
           <w:color w:val="00000A"/>
         </w:rPr>
       </w:pPr>
-      <w:bookmarkStart w:id="81" w:name="h.3fwokq0"/>
-      <w:bookmarkStart w:id="82" w:name="_Toc417545149"/>
+      <w:bookmarkStart w:id="81" w:name="_Toc417545149"/>
+      <w:bookmarkStart w:id="82" w:name="h.3fwokq0"/>
       <w:bookmarkEnd w:id="81"/>
       <w:bookmarkEnd w:id="82"/>
       <w:r>
@@ -25417,8 +26173,8 @@
           <w:color w:val="00000A"/>
         </w:rPr>
       </w:pPr>
-      <w:bookmarkStart w:id="83" w:name="h.1v1yuxt"/>
-      <w:bookmarkStart w:id="84" w:name="_Toc417545150"/>
+      <w:bookmarkStart w:id="83" w:name="_Toc417545150"/>
+      <w:bookmarkStart w:id="84" w:name="h.1v1yuxt"/>
       <w:bookmarkEnd w:id="83"/>
       <w:bookmarkEnd w:id="84"/>
       <w:r>
@@ -25558,8 +26314,8 @@
           <w:color w:val="00000A"/>
         </w:rPr>
       </w:pPr>
-      <w:bookmarkStart w:id="85" w:name="h.4f1mdlm"/>
-      <w:bookmarkStart w:id="86" w:name="_Toc417545151"/>
+      <w:bookmarkStart w:id="85" w:name="_Toc417545151"/>
+      <w:bookmarkStart w:id="86" w:name="h.4f1mdlm"/>
       <w:bookmarkEnd w:id="85"/>
       <w:bookmarkEnd w:id="86"/>
       <w:r>
@@ -25684,8 +26440,8 @@
           <w:color w:val="00000A"/>
         </w:rPr>
       </w:pPr>
-      <w:bookmarkStart w:id="87" w:name="h.2u6wntf"/>
-      <w:bookmarkStart w:id="88" w:name="_Toc417545152"/>
+      <w:bookmarkStart w:id="87" w:name="_Toc417545152"/>
+      <w:bookmarkStart w:id="88" w:name="h.2u6wntf"/>
       <w:bookmarkEnd w:id="87"/>
       <w:bookmarkEnd w:id="88"/>
       <w:r>
@@ -25825,8 +26581,8 @@
           <w:color w:val="00000A"/>
         </w:rPr>
       </w:pPr>
-      <w:bookmarkStart w:id="89" w:name="h.19c6y18"/>
-      <w:bookmarkStart w:id="90" w:name="_Toc417545153"/>
+      <w:bookmarkStart w:id="89" w:name="_Toc417545153"/>
+      <w:bookmarkStart w:id="90" w:name="h.19c6y18"/>
       <w:bookmarkEnd w:id="89"/>
       <w:bookmarkEnd w:id="90"/>
       <w:r>
@@ -26203,8 +26959,8 @@
           <w:color w:val="00000A"/>
         </w:rPr>
       </w:pPr>
-      <w:bookmarkStart w:id="91" w:name="h.3tbugp1"/>
-      <w:bookmarkStart w:id="92" w:name="_Toc417545154"/>
+      <w:bookmarkStart w:id="91" w:name="_Toc417545154"/>
+      <w:bookmarkStart w:id="92" w:name="h.3tbugp1"/>
       <w:bookmarkEnd w:id="91"/>
       <w:bookmarkEnd w:id="92"/>
       <w:r>
@@ -26323,8 +27079,8 @@
           <w:color w:val="00000A"/>
         </w:rPr>
       </w:pPr>
-      <w:bookmarkStart w:id="93" w:name="h.4y48t5jk5ia1"/>
-      <w:bookmarkStart w:id="94" w:name="_Toc417545155"/>
+      <w:bookmarkStart w:id="93" w:name="_Toc417545155"/>
+      <w:bookmarkStart w:id="94" w:name="h.4y48t5jk5ia1"/>
       <w:bookmarkEnd w:id="93"/>
       <w:bookmarkEnd w:id="94"/>
       <w:r>
@@ -28671,6 +29427,73 @@
       <w:rFonts w:cs="Wingdings"/>
     </w:rPr>
   </w:style>
+  <w:style w:type="character" w:styleId="ListLabel38">
+    <w:name w:val="ListLabel 38"/>
+    <w:qFormat/>
+    <w:rPr>
+      <w:rFonts w:ascii="Times New Roman" w:hAnsi="Times New Roman" w:cs="Arial"/>
+    </w:rPr>
+  </w:style>
+  <w:style w:type="character" w:styleId="ListLabel39">
+    <w:name w:val="ListLabel 39"/>
+    <w:qFormat/>
+    <w:rPr>
+      <w:rFonts w:ascii="Times New Roman" w:hAnsi="Times New Roman" w:cs="Arial"/>
+      <w:u w:val="none"/>
+    </w:rPr>
+  </w:style>
+  <w:style w:type="character" w:styleId="ListLabel40">
+    <w:name w:val="ListLabel 40"/>
+    <w:qFormat/>
+    <w:rPr>
+      <w:rFonts w:ascii="Times New Roman" w:hAnsi="Times New Roman" w:cs="Wingdings"/>
+      <w:b/>
+      <w:sz w:val="24"/>
+      <w:u w:val="none"/>
+    </w:rPr>
+  </w:style>
+  <w:style w:type="character" w:styleId="ListLabel41">
+    <w:name w:val="ListLabel 41"/>
+    <w:qFormat/>
+    <w:rPr>
+      <w:rFonts w:cs="Wingdings 2"/>
+      <w:b/>
+      <w:sz w:val="24"/>
+      <w:u w:val="none"/>
+    </w:rPr>
+  </w:style>
+  <w:style w:type="character" w:styleId="ListLabel42">
+    <w:name w:val="ListLabel 42"/>
+    <w:qFormat/>
+    <w:rPr>
+      <w:rFonts w:cs="OpenSymbol"/>
+      <w:b/>
+      <w:sz w:val="24"/>
+      <w:u w:val="none"/>
+    </w:rPr>
+  </w:style>
+  <w:style w:type="character" w:styleId="ListLabel43">
+    <w:name w:val="ListLabel 43"/>
+    <w:qFormat/>
+    <w:rPr>
+      <w:rFonts w:ascii="Times New Roman" w:hAnsi="Times New Roman" w:cs="Symbol"/>
+      <w:sz w:val="24"/>
+    </w:rPr>
+  </w:style>
+  <w:style w:type="character" w:styleId="ListLabel44">
+    <w:name w:val="ListLabel 44"/>
+    <w:qFormat/>
+    <w:rPr>
+      <w:rFonts w:cs="Courier New"/>
+    </w:rPr>
+  </w:style>
+  <w:style w:type="character" w:styleId="ListLabel45">
+    <w:name w:val="ListLabel 45"/>
+    <w:qFormat/>
+    <w:rPr>
+      <w:rFonts w:cs="Wingdings"/>
+    </w:rPr>
+  </w:style>
   <w:style w:type="paragraph" w:styleId="Heading" w:customStyle="1">
     <w:name w:val="Heading"/>
     <w:basedOn w:val="Normal"/>

</xml_diff>